<commit_message>
Add more to the licence pdf
</commit_message>
<xml_diff>
--- a/disturbance/static/disturbance/apiary_authority_template.docx
+++ b/disturbance/static/disturbance/apiary_authority_template.docx
@@ -51,7 +51,7 @@
                 <wp:positionV relativeFrom="paragraph">
                   <wp:posOffset>19050</wp:posOffset>
                 </wp:positionV>
-                <wp:extent cx="5944870" cy="1905"/>
+                <wp:extent cx="5945505" cy="2540"/>
                 <wp:effectExtent l="13335" t="10160" r="5715" b="8890"/>
                 <wp:wrapNone/>
                 <wp:docPr id="1" name="Line 21"/>
@@ -62,7 +62,7 @@
                       <wps:spPr>
                         <a:xfrm>
                           <a:off x="0" y="0"/>
-                          <a:ext cx="5944320" cy="0"/>
+                          <a:ext cx="5945040" cy="1800"/>
                         </a:xfrm>
                         <a:prstGeom prst="line">
                           <a:avLst/>
@@ -89,7 +89,7 @@
           </mc:Choice>
           <mc:Fallback>
             <w:pict>
-              <v:line id="shape_0" from="6pt,1.5pt" to="474pt,1.5pt" ID="Line 21" stroked="t" style="position:absolute" wp14:anchorId="4B3AC199">
+              <v:line id="shape_0" from="6pt,1.5pt" to="474.05pt,1.6pt" ID="Line 21" stroked="t" style="position:absolute" wp14:anchorId="4B3AC199">
                 <v:stroke color="black" weight="9360" joinstyle="round" endcap="flat"/>
                 <v:fill o:detectmouseclick="t" on="false"/>
               </v:line>
@@ -216,11 +216,7 @@
     <w:p>
       <w:pPr>
         <w:pStyle w:val="Normal"/>
-        <w:rPr>
-          <w:rFonts w:ascii="Arial" w:hAnsi="Arial" w:cs="Arial"/>
-          <w:sz w:val="22"/>
-          <w:szCs w:val="22"/>
-        </w:rPr>
+        <w:rPr/>
       </w:pPr>
       <w:r>
         <w:rPr>
@@ -230,6 +226,25 @@
         </w:rPr>
         <w:t>Authority Holder</w:t>
         <w:tab/>
+      </w:r>
+      <w:r>
+        <w:rPr>
+          <w:rFonts w:cs="Arial" w:ascii="Arial" w:hAnsi="Arial"/>
+          <w:b/>
+          <w:bCs/>
+          <w:sz w:val="22"/>
+          <w:szCs w:val="22"/>
+        </w:rPr>
+        <w:t>{{ authority_holder }}</w:t>
+      </w:r>
+      <w:r>
+        <w:rPr>
+          <w:rFonts w:cs="Arial" w:ascii="Arial" w:hAnsi="Arial"/>
+          <w:b/>
+          <w:bCs/>
+          <w:sz w:val="22"/>
+          <w:szCs w:val="22"/>
+        </w:rPr>
         <w:tab/>
       </w:r>
     </w:p>
@@ -257,13 +272,7 @@
     <w:p>
       <w:pPr>
         <w:pStyle w:val="Normal"/>
-        <w:rPr>
-          <w:rFonts w:ascii="Arial" w:hAnsi="Arial" w:cs="Arial"/>
-          <w:b/>
-          <w:b/>
-          <w:sz w:val="22"/>
-          <w:szCs w:val="22"/>
-        </w:rPr>
+        <w:rPr/>
       </w:pPr>
       <w:r>
         <w:rPr>
@@ -275,32 +284,55 @@
         <w:tab/>
         <w:tab/>
       </w:r>
-    </w:p>
-    <w:p>
-      <w:pPr>
-        <w:pStyle w:val="Normal"/>
-        <w:rPr>
-          <w:rFonts w:ascii="Arial" w:hAnsi="Arial" w:cs="Arial"/>
-          <w:sz w:val="22"/>
-          <w:szCs w:val="22"/>
-        </w:rPr>
-      </w:pPr>
-      <w:r>
-        <w:rPr>
-          <w:rFonts w:cs="Arial" w:ascii="Arial" w:hAnsi="Arial"/>
-          <w:sz w:val="22"/>
-          <w:szCs w:val="22"/>
-        </w:rPr>
-      </w:r>
-    </w:p>
-    <w:p>
-      <w:pPr>
-        <w:pStyle w:val="Normal"/>
-        <w:rPr>
-          <w:rFonts w:ascii="Arial" w:hAnsi="Arial" w:cs="Arial"/>
-          <w:sz w:val="22"/>
-          <w:szCs w:val="22"/>
-        </w:rPr>
+      <w:r>
+        <w:rPr>
+          <w:rFonts w:cs="Arial" w:ascii="Arial" w:hAnsi="Arial"/>
+          <w:b/>
+          <w:sz w:val="22"/>
+          <w:szCs w:val="22"/>
+        </w:rPr>
+        <w:t xml:space="preserve">{{ </w:t>
+      </w:r>
+      <w:r>
+        <w:rPr>
+          <w:rFonts w:cs="Arial" w:ascii="Arial" w:hAnsi="Arial"/>
+          <w:b/>
+          <w:sz w:val="22"/>
+          <w:szCs w:val="22"/>
+        </w:rPr>
+        <w:t>trading_name</w:t>
+      </w:r>
+      <w:r>
+        <w:rPr>
+          <w:rFonts w:cs="Arial" w:ascii="Arial" w:hAnsi="Arial"/>
+          <w:b/>
+          <w:sz w:val="22"/>
+          <w:szCs w:val="22"/>
+        </w:rPr>
+        <w:t xml:space="preserve"> }}</w:t>
+      </w:r>
+    </w:p>
+    <w:p>
+      <w:pPr>
+        <w:pStyle w:val="Normal"/>
+        <w:rPr>
+          <w:rFonts w:ascii="Arial" w:hAnsi="Arial" w:cs="Arial"/>
+          <w:sz w:val="22"/>
+          <w:szCs w:val="22"/>
+        </w:rPr>
+      </w:pPr>
+      <w:r>
+        <w:rPr>
+          <w:rFonts w:cs="Arial" w:ascii="Arial" w:hAnsi="Arial"/>
+          <w:sz w:val="22"/>
+          <w:szCs w:val="22"/>
+        </w:rPr>
+      </w:r>
+    </w:p>
+    <w:p>
+      <w:pPr>
+        <w:pStyle w:val="Normal"/>
+        <w:rPr/>
       </w:pPr>
       <w:r>
         <w:rPr>
@@ -309,6 +341,17 @@
           <w:szCs w:val="22"/>
         </w:rPr>
         <w:t>Registered Hive Brand</w:t>
+        <w:tab/>
+      </w:r>
+      <w:r>
+        <w:rPr>
+          <w:rFonts w:cs="Arial" w:ascii="Arial" w:hAnsi="Arial"/>
+          <w:b/>
+          <w:bCs/>
+          <w:sz w:val="22"/>
+          <w:szCs w:val="22"/>
+        </w:rPr>
+        <w:t>{{ registered_hive_brand }}</w:t>
       </w:r>
     </w:p>
     <w:p>
@@ -332,11 +375,7 @@
       <w:pPr>
         <w:pStyle w:val="Normal"/>
         <w:jc w:val="both"/>
-        <w:rPr>
-          <w:rFonts w:ascii="Arial" w:hAnsi="Arial" w:cs="Arial"/>
-          <w:sz w:val="22"/>
-          <w:szCs w:val="22"/>
-        </w:rPr>
+        <w:rPr/>
       </w:pPr>
       <w:r>
         <w:rPr>
@@ -346,7 +385,16 @@
         </w:rPr>
         <w:t>Authority Number</w:t>
         <w:tab/>
-        <w:tab/>
+      </w:r>
+      <w:r>
+        <w:rPr>
+          <w:rFonts w:cs="Arial" w:ascii="Arial" w:hAnsi="Arial"/>
+          <w:b/>
+          <w:bCs/>
+          <w:sz w:val="22"/>
+          <w:szCs w:val="22"/>
+        </w:rPr>
+        <w:t>{{ authority_number }}</w:t>
       </w:r>
     </w:p>
     <w:p>
@@ -397,7 +445,7 @@
           <w:sz w:val="22"/>
           <w:szCs w:val="22"/>
         </w:rPr>
-        <w:t>approval.start</w:t>
+        <w:t>licence_</w:t>
       </w:r>
       <w:r>
         <w:rPr>
@@ -406,7 +454,7 @@
           <w:sz w:val="22"/>
           <w:szCs w:val="22"/>
         </w:rPr>
-        <w:t>_date }}</w:t>
+        <w:t>start_date }}</w:t>
       </w:r>
       <w:r>
         <w:rPr>
@@ -432,7 +480,7 @@
           <w:sz w:val="22"/>
           <w:szCs w:val="22"/>
         </w:rPr>
-        <w:t>approval.</w:t>
+        <w:t>licence_</w:t>
       </w:r>
       <w:r>
         <w:rPr>
@@ -2049,6 +2097,27 @@
       <w:pPr>
         <w:pStyle w:val="Normal"/>
         <w:jc w:val="center"/>
+        <w:rPr/>
+      </w:pPr>
+      <w:r>
+        <w:rPr/>
+      </w:r>
+    </w:p>
+    <w:p>
+      <w:pPr>
+        <w:sectPr>
+          <w:type w:val="continuous"/>
+          <w:pgSz w:w="11906" w:h="16838"/>
+          <w:pgMar w:left="1191" w:right="1191" w:header="0" w:top="851" w:footer="709" w:bottom="766" w:gutter="0"/>
+          <w:formProt w:val="false"/>
+          <w:textDirection w:val="lrTb"/>
+          <w:docGrid w:type="default" w:linePitch="326" w:charSpace="0"/>
+        </w:sectPr>
+      </w:pPr>
+    </w:p>
+    <w:p>
+      <w:pPr>
+        <w:pStyle w:val="Normal"/>
         <w:rPr/>
       </w:pPr>
       <w:r>
@@ -3114,6 +3183,15 @@
   </w:style>
   <w:style w:type="character" w:styleId="ListLabel30">
     <w:name w:val="ListLabel 30"/>
+    <w:qFormat/>
+    <w:rPr>
+      <w:rFonts w:ascii="Arial" w:hAnsi="Arial"/>
+      <w:sz w:val="20"/>
+      <w:szCs w:val="18"/>
+    </w:rPr>
+  </w:style>
+  <w:style w:type="character" w:styleId="ListLabel31">
+    <w:name w:val="ListLabel 31"/>
     <w:qFormat/>
     <w:rPr>
       <w:rFonts w:ascii="Arial" w:hAnsi="Arial"/>

</xml_diff>

<commit_message>
Introduce serializer to generate the context for the licence-pdf generation
</commit_message>
<xml_diff>
--- a/disturbance/static/disturbance/apiary_authority_template.docx
+++ b/disturbance/static/disturbance/apiary_authority_template.docx
@@ -49,9 +49,9 @@
                   <wp:posOffset>76200</wp:posOffset>
                 </wp:positionH>
                 <wp:positionV relativeFrom="paragraph">
-                  <wp:posOffset>19050</wp:posOffset>
+                  <wp:posOffset>22860</wp:posOffset>
                 </wp:positionV>
-                <wp:extent cx="5945505" cy="2540"/>
+                <wp:extent cx="5947410" cy="4445"/>
                 <wp:effectExtent l="13335" t="10160" r="5715" b="8890"/>
                 <wp:wrapNone/>
                 <wp:docPr id="1" name="Line 21"/>
@@ -62,7 +62,7 @@
                       <wps:spPr>
                         <a:xfrm>
                           <a:off x="0" y="0"/>
-                          <a:ext cx="5945040" cy="1800"/>
+                          <a:ext cx="5946840" cy="1440"/>
                         </a:xfrm>
                         <a:prstGeom prst="line">
                           <a:avLst/>
@@ -89,7 +89,7 @@
           </mc:Choice>
           <mc:Fallback>
             <w:pict>
-              <v:line id="shape_0" from="6pt,1.5pt" to="474.05pt,1.6pt" ID="Line 21" stroked="t" style="position:absolute" wp14:anchorId="4B3AC199">
+              <v:line id="shape_0" from="6pt,1.75pt" to="474.2pt,1.8pt" ID="Line 21" stroked="t" style="position:absolute" wp14:anchorId="4B3AC199">
                 <v:stroke color="black" weight="9360" joinstyle="round" endcap="flat"/>
                 <v:fill o:detectmouseclick="t" on="false"/>
               </v:line>
@@ -216,6 +216,23 @@
     <w:p>
       <w:pPr>
         <w:pStyle w:val="Normal"/>
+        <w:rPr>
+          <w:rFonts w:ascii="Arial" w:hAnsi="Arial" w:cs="Arial"/>
+          <w:sz w:val="22"/>
+          <w:szCs w:val="22"/>
+        </w:rPr>
+      </w:pPr>
+      <w:r>
+        <w:rPr>
+          <w:rFonts w:cs="Arial" w:ascii="Arial" w:hAnsi="Arial"/>
+          <w:sz w:val="22"/>
+          <w:szCs w:val="22"/>
+        </w:rPr>
+      </w:r>
+    </w:p>
+    <w:p>
+      <w:pPr>
+        <w:pStyle w:val="Normal"/>
         <w:rPr/>
       </w:pPr>
       <w:r>
@@ -236,16 +253,6 @@
           <w:szCs w:val="22"/>
         </w:rPr>
         <w:t>{{ authority_holder }}</w:t>
-      </w:r>
-      <w:r>
-        <w:rPr>
-          <w:rFonts w:cs="Arial" w:ascii="Arial" w:hAnsi="Arial"/>
-          <w:b/>
-          <w:bCs/>
-          <w:sz w:val="22"/>
-          <w:szCs w:val="22"/>
-        </w:rPr>
-        <w:tab/>
       </w:r>
     </w:p>
     <w:p>
@@ -266,7 +273,6 @@
           <w:sz w:val="22"/>
           <w:szCs w:val="22"/>
         </w:rPr>
-        <w:tab/>
       </w:r>
     </w:p>
     <w:p>
@@ -291,47 +297,30 @@
           <w:sz w:val="22"/>
           <w:szCs w:val="22"/>
         </w:rPr>
-        <w:t xml:space="preserve">{{ </w:t>
-      </w:r>
-      <w:r>
-        <w:rPr>
-          <w:rFonts w:cs="Arial" w:ascii="Arial" w:hAnsi="Arial"/>
-          <w:b/>
-          <w:sz w:val="22"/>
-          <w:szCs w:val="22"/>
-        </w:rPr>
-        <w:t>trading_name</w:t>
-      </w:r>
-      <w:r>
-        <w:rPr>
-          <w:rFonts w:cs="Arial" w:ascii="Arial" w:hAnsi="Arial"/>
-          <w:b/>
-          <w:sz w:val="22"/>
-          <w:szCs w:val="22"/>
-        </w:rPr>
-        <w:t xml:space="preserve"> }}</w:t>
-      </w:r>
-    </w:p>
-    <w:p>
-      <w:pPr>
-        <w:pStyle w:val="Normal"/>
-        <w:rPr>
-          <w:rFonts w:ascii="Arial" w:hAnsi="Arial" w:cs="Arial"/>
-          <w:sz w:val="22"/>
-          <w:szCs w:val="22"/>
-        </w:rPr>
-      </w:pPr>
-      <w:r>
-        <w:rPr>
-          <w:rFonts w:cs="Arial" w:ascii="Arial" w:hAnsi="Arial"/>
-          <w:sz w:val="22"/>
-          <w:szCs w:val="22"/>
-        </w:rPr>
-      </w:r>
-    </w:p>
-    <w:p>
-      <w:pPr>
-        <w:pStyle w:val="Normal"/>
+        <w:t>{{ trading_name }}</w:t>
+      </w:r>
+    </w:p>
+    <w:p>
+      <w:pPr>
+        <w:pStyle w:val="Normal"/>
+        <w:rPr>
+          <w:rFonts w:ascii="Arial" w:hAnsi="Arial" w:cs="Arial"/>
+          <w:sz w:val="22"/>
+          <w:szCs w:val="22"/>
+        </w:rPr>
+      </w:pPr>
+      <w:r>
+        <w:rPr>
+          <w:rFonts w:cs="Arial" w:ascii="Arial" w:hAnsi="Arial"/>
+          <w:sz w:val="22"/>
+          <w:szCs w:val="22"/>
+        </w:rPr>
+      </w:r>
+    </w:p>
+    <w:p>
+      <w:pPr>
+        <w:pStyle w:val="Normal"/>
+        <w:jc w:val="both"/>
         <w:rPr/>
       </w:pPr>
       <w:r>
@@ -340,7 +329,7 @@
           <w:sz w:val="22"/>
           <w:szCs w:val="22"/>
         </w:rPr>
-        <w:t>Registered Hive Brand</w:t>
+        <w:t>Authority Number</w:t>
         <w:tab/>
       </w:r>
       <w:r>
@@ -351,12 +340,31 @@
           <w:sz w:val="22"/>
           <w:szCs w:val="22"/>
         </w:rPr>
-        <w:t>{{ registered_hive_brand }}</w:t>
-      </w:r>
-    </w:p>
-    <w:p>
-      <w:pPr>
-        <w:pStyle w:val="Normal"/>
+        <w:t>{{ authority_number }}</w:t>
+      </w:r>
+    </w:p>
+    <w:p>
+      <w:pPr>
+        <w:pStyle w:val="Normal"/>
+        <w:jc w:val="both"/>
+        <w:rPr>
+          <w:rFonts w:ascii="Arial" w:hAnsi="Arial" w:cs="Arial"/>
+          <w:sz w:val="22"/>
+          <w:szCs w:val="22"/>
+        </w:rPr>
+      </w:pPr>
+      <w:r>
+        <w:rPr>
+          <w:rFonts w:cs="Arial" w:ascii="Arial" w:hAnsi="Arial"/>
+          <w:sz w:val="22"/>
+          <w:szCs w:val="22"/>
+        </w:rPr>
+      </w:r>
+    </w:p>
+    <w:p>
+      <w:pPr>
+        <w:pStyle w:val="Normal"/>
+        <w:jc w:val="both"/>
         <w:rPr>
           <w:rFonts w:ascii="Arial" w:hAnsi="Arial" w:cs="Arial"/>
           <w:sz w:val="22"/>
@@ -383,51 +391,24 @@
           <w:sz w:val="22"/>
           <w:szCs w:val="22"/>
         </w:rPr>
-        <w:t>Authority Number</w:t>
-        <w:tab/>
+        <w:t xml:space="preserve">This authority is valid from </w:t>
       </w:r>
       <w:r>
         <w:rPr>
           <w:rFonts w:cs="Arial" w:ascii="Arial" w:hAnsi="Arial"/>
           <w:b/>
-          <w:bCs/>
-          <w:sz w:val="22"/>
-          <w:szCs w:val="22"/>
-        </w:rPr>
-        <w:t>{{ authority_number }}</w:t>
-      </w:r>
-    </w:p>
-    <w:p>
-      <w:pPr>
-        <w:pStyle w:val="Normal"/>
-        <w:jc w:val="both"/>
-        <w:rPr>
-          <w:rFonts w:ascii="Arial" w:hAnsi="Arial" w:cs="Arial"/>
-          <w:sz w:val="22"/>
-          <w:szCs w:val="22"/>
-        </w:rPr>
-      </w:pPr>
-      <w:r>
-        <w:rPr>
-          <w:rFonts w:cs="Arial" w:ascii="Arial" w:hAnsi="Arial"/>
-          <w:sz w:val="22"/>
-          <w:szCs w:val="22"/>
-        </w:rPr>
-      </w:r>
-    </w:p>
-    <w:p>
-      <w:pPr>
-        <w:pStyle w:val="Normal"/>
-        <w:jc w:val="both"/>
-        <w:rPr/>
-      </w:pPr>
-      <w:r>
-        <w:rPr>
-          <w:rFonts w:cs="Arial" w:ascii="Arial" w:hAnsi="Arial"/>
-          <w:sz w:val="22"/>
-          <w:szCs w:val="22"/>
-        </w:rPr>
-        <w:t xml:space="preserve">This authority is valid from </w:t>
+          <w:sz w:val="22"/>
+          <w:szCs w:val="22"/>
+        </w:rPr>
+        <w:t>{{ licence_start_date }}</w:t>
+      </w:r>
+      <w:r>
+        <w:rPr>
+          <w:rFonts w:cs="Arial" w:ascii="Arial" w:hAnsi="Arial"/>
+          <w:sz w:val="22"/>
+          <w:szCs w:val="22"/>
+        </w:rPr>
+        <w:t xml:space="preserve"> and expires on</w:t>
       </w:r>
       <w:r>
         <w:rPr>
@@ -436,60 +417,7 @@
           <w:sz w:val="22"/>
           <w:szCs w:val="22"/>
         </w:rPr>
-        <w:t xml:space="preserve">{{ </w:t>
-      </w:r>
-      <w:r>
-        <w:rPr>
-          <w:rFonts w:cs="Arial" w:ascii="Arial" w:hAnsi="Arial"/>
-          <w:b/>
-          <w:sz w:val="22"/>
-          <w:szCs w:val="22"/>
-        </w:rPr>
-        <w:t>licence_</w:t>
-      </w:r>
-      <w:r>
-        <w:rPr>
-          <w:rFonts w:cs="Arial" w:ascii="Arial" w:hAnsi="Arial"/>
-          <w:b/>
-          <w:sz w:val="22"/>
-          <w:szCs w:val="22"/>
-        </w:rPr>
-        <w:t>start_date }}</w:t>
-      </w:r>
-      <w:r>
-        <w:rPr>
-          <w:rFonts w:cs="Arial" w:ascii="Arial" w:hAnsi="Arial"/>
-          <w:sz w:val="22"/>
-          <w:szCs w:val="22"/>
-        </w:rPr>
-        <w:t xml:space="preserve"> and expires on</w:t>
-      </w:r>
-      <w:r>
-        <w:rPr>
-          <w:rFonts w:cs="Arial" w:ascii="Arial" w:hAnsi="Arial"/>
-          <w:b/>
-          <w:sz w:val="22"/>
-          <w:szCs w:val="22"/>
-        </w:rPr>
-        <w:t xml:space="preserve"> {{ </w:t>
-      </w:r>
-      <w:r>
-        <w:rPr>
-          <w:rFonts w:cs="Arial" w:ascii="Arial" w:hAnsi="Arial"/>
-          <w:b/>
-          <w:sz w:val="22"/>
-          <w:szCs w:val="22"/>
-        </w:rPr>
-        <w:t>licence_</w:t>
-      </w:r>
-      <w:r>
-        <w:rPr>
-          <w:rFonts w:cs="Arial" w:ascii="Arial" w:hAnsi="Arial"/>
-          <w:b/>
-          <w:sz w:val="22"/>
-          <w:szCs w:val="22"/>
-        </w:rPr>
-        <w:t>expiry_date }}</w:t>
+        <w:t xml:space="preserve"> {{ licence_expiry_date }}</w:t>
       </w:r>
       <w:r>
         <w:rPr>
@@ -920,11 +848,7 @@
         </w:numPr>
         <w:ind w:left="426" w:hanging="360"/>
         <w:jc w:val="both"/>
-        <w:rPr>
-          <w:rFonts w:ascii="Arial" w:hAnsi="Arial" w:cs="Arial"/>
-          <w:sz w:val="20"/>
-          <w:szCs w:val="20"/>
-        </w:rPr>
+        <w:rPr/>
       </w:pPr>
       <w:r>
         <w:rPr>
@@ -980,19 +904,15 @@
     <w:p>
       <w:pPr>
         <w:pStyle w:val="Normal"/>
-        <w:rPr>
-          <w:rFonts w:ascii="Arial" w:hAnsi="Arial" w:cs="Arial"/>
-          <w:sz w:val="20"/>
-          <w:szCs w:val="20"/>
-        </w:rPr>
-      </w:pPr>
-      <w:r>
-        <w:rPr>
-          <w:rFonts w:cs="Arial" w:ascii="Arial" w:hAnsi="Arial"/>
-          <w:sz w:val="20"/>
-          <w:szCs w:val="20"/>
-        </w:rPr>
-        <w:t xml:space="preserve">Jacinta Overman </w:t>
+        <w:rPr/>
+      </w:pPr>
+      <w:r>
+        <w:rPr>
+          <w:rFonts w:cs="Arial" w:ascii="Arial" w:hAnsi="Arial"/>
+          <w:sz w:val="20"/>
+          <w:szCs w:val="20"/>
+        </w:rPr>
+        <w:t>{{ approver }}</w:t>
       </w:r>
     </w:p>
     <w:p>
@@ -1069,58 +989,38 @@
     <w:p>
       <w:pPr>
         <w:pStyle w:val="Normal"/>
-        <w:rPr>
-          <w:rFonts w:ascii="Arial" w:hAnsi="Arial" w:cs="Arial"/>
-          <w:sz w:val="20"/>
-          <w:szCs w:val="20"/>
-        </w:rPr>
-      </w:pPr>
-      <w:r>
-        <w:rPr>
-          <w:rFonts w:cs="Arial" w:ascii="Arial" w:hAnsi="Arial"/>
-          <w:sz w:val="20"/>
-          <w:szCs w:val="20"/>
-        </w:rPr>
-      </w:r>
-    </w:p>
-    <w:p>
-      <w:pPr>
-        <w:pStyle w:val="Normal"/>
-        <w:rPr>
-          <w:rFonts w:ascii="Arial" w:hAnsi="Arial" w:cs="Arial"/>
-          <w:sz w:val="20"/>
-          <w:szCs w:val="20"/>
-        </w:rPr>
-      </w:pPr>
-      <w:r>
-        <w:rPr>
-          <w:rFonts w:cs="Arial" w:ascii="Arial" w:hAnsi="Arial"/>
-          <w:sz w:val="20"/>
-          <w:szCs w:val="20"/>
-        </w:rPr>
-      </w:r>
-    </w:p>
-    <w:p>
-      <w:pPr>
-        <w:pStyle w:val="Normal"/>
-        <w:rPr>
-          <w:rFonts w:ascii="Arial" w:hAnsi="Arial" w:cs="Arial"/>
-          <w:i/>
-          <w:i/>
-          <w:iCs/>
-          <w:sz w:val="20"/>
-          <w:szCs w:val="20"/>
-        </w:rPr>
-      </w:pPr>
-      <w:r>
-        <w:rPr>
-          <w:rFonts w:cs="Arial" w:ascii="Arial" w:hAnsi="Arial"/>
-          <w:i/>
-          <w:iCs/>
-          <w:sz w:val="20"/>
-          <w:szCs w:val="20"/>
-        </w:rPr>
-        <w:t>Date</w:t>
+        <w:rPr/>
+      </w:pPr>
+      <w:r>
+        <w:rPr>
+          <w:rFonts w:cs="Arial" w:ascii="Arial" w:hAnsi="Arial"/>
+          <w:i w:val="false"/>
+          <w:iCs w:val="false"/>
+          <w:sz w:val="20"/>
+          <w:szCs w:val="20"/>
+        </w:rPr>
+        <w:t>{{ issue_date }}</w:t>
+      </w:r>
+    </w:p>
+    <w:p>
+      <w:pPr>
+        <w:pStyle w:val="Normal"/>
+        <w:rPr/>
+      </w:pPr>
+      <w:r>
+        <w:rPr/>
+      </w:r>
+      <w:r>
+        <w:br w:type="page"/>
+      </w:r>
+    </w:p>
+    <w:p>
+      <w:pPr>
+        <w:pStyle w:val="Normal"/>
+        <w:rPr/>
+      </w:pPr>
+      <w:r>
+        <w:rPr/>
       </w:r>
     </w:p>
     <w:p>
@@ -1140,167 +1040,6 @@
     <w:p>
       <w:pPr>
         <w:pStyle w:val="Normal"/>
-        <w:rPr>
-          <w:rFonts w:ascii="Arial" w:hAnsi="Arial" w:cs="Arial"/>
-          <w:sz w:val="20"/>
-          <w:szCs w:val="20"/>
-        </w:rPr>
-      </w:pPr>
-      <w:r>
-        <w:rPr>
-          <w:rFonts w:cs="Arial" w:ascii="Arial" w:hAnsi="Arial"/>
-          <w:sz w:val="20"/>
-          <w:szCs w:val="20"/>
-        </w:rPr>
-      </w:r>
-    </w:p>
-    <w:p>
-      <w:pPr>
-        <w:pStyle w:val="Normal"/>
-        <w:rPr>
-          <w:rFonts w:ascii="Arial" w:hAnsi="Arial" w:cs="Arial"/>
-          <w:sz w:val="16"/>
-          <w:szCs w:val="16"/>
-        </w:rPr>
-      </w:pPr>
-      <w:r>
-        <w:rPr>
-          <w:rFonts w:cs="Arial" w:ascii="Arial" w:hAnsi="Arial"/>
-          <w:sz w:val="16"/>
-          <w:szCs w:val="16"/>
-        </w:rPr>
-      </w:r>
-    </w:p>
-    <w:p>
-      <w:pPr>
-        <w:sectPr>
-          <w:type w:val="continuous"/>
-          <w:pgSz w:w="11906" w:h="16838"/>
-          <w:pgMar w:left="1191" w:right="1191" w:header="0" w:top="851" w:footer="709" w:bottom="766" w:gutter="0"/>
-          <w:formProt w:val="false"/>
-          <w:textDirection w:val="lrTb"/>
-          <w:docGrid w:type="default" w:linePitch="326" w:charSpace="0"/>
-        </w:sectPr>
-      </w:pPr>
-    </w:p>
-    <w:p>
-      <w:pPr>
-        <w:pStyle w:val="Heading1"/>
-        <w:rPr>
-          <w:rFonts w:ascii="Arial" w:hAnsi="Arial" w:cs="Arial"/>
-        </w:rPr>
-      </w:pPr>
-      <w:r>
-        <w:rPr>
-          <w:rFonts w:cs="Arial" w:ascii="Arial" w:hAnsi="Arial"/>
-        </w:rPr>
-      </w:r>
-    </w:p>
-    <w:p>
-      <w:pPr>
-        <w:pStyle w:val="Normal"/>
-        <w:rPr>
-          <w:rFonts w:ascii="Arial" w:hAnsi="Arial" w:cs="Arial"/>
-          <w:sz w:val="20"/>
-          <w:szCs w:val="20"/>
-        </w:rPr>
-      </w:pPr>
-      <w:r>
-        <w:rPr>
-          <w:rFonts w:cs="Arial" w:ascii="Arial" w:hAnsi="Arial"/>
-          <w:sz w:val="20"/>
-          <w:szCs w:val="20"/>
-        </w:rPr>
-      </w:r>
-    </w:p>
-    <w:p>
-      <w:pPr>
-        <w:pStyle w:val="Normal"/>
-        <w:rPr>
-          <w:rFonts w:ascii="Arial" w:hAnsi="Arial" w:cs="Arial"/>
-          <w:sz w:val="20"/>
-          <w:szCs w:val="20"/>
-        </w:rPr>
-      </w:pPr>
-      <w:r>
-        <w:rPr>
-          <w:rFonts w:cs="Arial" w:ascii="Arial" w:hAnsi="Arial"/>
-          <w:sz w:val="20"/>
-          <w:szCs w:val="20"/>
-        </w:rPr>
-      </w:r>
-    </w:p>
-    <w:p>
-      <w:pPr>
-        <w:pStyle w:val="Normal"/>
-        <w:rPr>
-          <w:rFonts w:ascii="Arial" w:hAnsi="Arial" w:cs="Arial"/>
-          <w:sz w:val="20"/>
-          <w:szCs w:val="20"/>
-        </w:rPr>
-      </w:pPr>
-      <w:r>
-        <w:rPr>
-          <w:rFonts w:cs="Arial" w:ascii="Arial" w:hAnsi="Arial"/>
-          <w:sz w:val="20"/>
-          <w:szCs w:val="20"/>
-        </w:rPr>
-      </w:r>
-    </w:p>
-    <w:p>
-      <w:pPr>
-        <w:pStyle w:val="Normal"/>
-        <w:rPr>
-          <w:rFonts w:ascii="Arial" w:hAnsi="Arial" w:cs="Arial"/>
-          <w:sz w:val="20"/>
-          <w:szCs w:val="20"/>
-        </w:rPr>
-      </w:pPr>
-      <w:r>
-        <w:rPr>
-          <w:rFonts w:cs="Arial" w:ascii="Arial" w:hAnsi="Arial"/>
-          <w:sz w:val="20"/>
-          <w:szCs w:val="20"/>
-        </w:rPr>
-      </w:r>
-    </w:p>
-    <w:p>
-      <w:pPr>
-        <w:pStyle w:val="Normal"/>
-        <w:rPr>
-          <w:rFonts w:ascii="Arial" w:hAnsi="Arial" w:cs="Arial"/>
-          <w:sz w:val="20"/>
-          <w:szCs w:val="20"/>
-        </w:rPr>
-      </w:pPr>
-      <w:r>
-        <w:rPr>
-          <w:rFonts w:cs="Arial" w:ascii="Arial" w:hAnsi="Arial"/>
-          <w:sz w:val="20"/>
-          <w:szCs w:val="20"/>
-        </w:rPr>
-      </w:r>
-    </w:p>
-    <w:p>
-      <w:pPr>
-        <w:pStyle w:val="Normal"/>
-        <w:rPr>
-          <w:rFonts w:ascii="Arial" w:hAnsi="Arial" w:cs="Arial"/>
-          <w:sz w:val="20"/>
-          <w:szCs w:val="20"/>
-        </w:rPr>
-      </w:pPr>
-      <w:r>
-        <w:rPr>
-          <w:rFonts w:cs="Arial" w:ascii="Arial" w:hAnsi="Arial"/>
-          <w:sz w:val="20"/>
-          <w:szCs w:val="20"/>
-        </w:rPr>
-      </w:r>
-    </w:p>
-    <w:p>
-      <w:pPr>
-        <w:pStyle w:val="Normal"/>
         <w:jc w:val="center"/>
         <w:rPr>
           <w:rFonts w:ascii="Arial" w:hAnsi="Arial" w:cs="Arial"/>
@@ -1311,6 +1050,8 @@
           <w:szCs w:val="20"/>
         </w:rPr>
       </w:pPr>
+      <w:bookmarkStart w:id="0" w:name="__DdeLink__106_3589645964"/>
+      <w:bookmarkEnd w:id="0"/>
       <w:r>
         <w:rPr>
           <w:rFonts w:cs="Arial" w:ascii="Arial" w:hAnsi="Arial"/>
@@ -1355,6 +1096,9 @@
       <w:r>
         <w:rPr/>
       </w:r>
+      <w:bookmarkStart w:id="1" w:name="__DdeLink__106_35896459641"/>
+      <w:bookmarkStart w:id="2" w:name="__DdeLink__106_35896459641"/>
+      <w:bookmarkEnd w:id="2"/>
     </w:p>
     <w:tbl>
       <w:tblPr>
@@ -1378,11 +1122,11 @@
         <w:tblLook w:noVBand="1" w:val="04a0" w:noHBand="0" w:lastColumn="0" w:firstColumn="1" w:lastRow="0" w:firstRow="1"/>
       </w:tblPr>
       <w:tblGrid>
-        <w:gridCol w:w="1825"/>
-        <w:gridCol w:w="1418"/>
-        <w:gridCol w:w="2693"/>
-        <w:gridCol w:w="2046"/>
-        <w:gridCol w:w="1460"/>
+        <w:gridCol w:w="1763"/>
+        <w:gridCol w:w="1587"/>
+        <w:gridCol w:w="2586"/>
+        <w:gridCol w:w="1664"/>
+        <w:gridCol w:w="1842"/>
       </w:tblGrid>
       <w:tr>
         <w:trPr>
@@ -1390,7 +1134,7 @@
         </w:trPr>
         <w:tc>
           <w:tcPr>
-            <w:tcW w:w="1825" w:type="dxa"/>
+            <w:tcW w:w="1763" w:type="dxa"/>
             <w:tcBorders>
               <w:top w:val="single" w:sz="4" w:space="0" w:color="000000"/>
               <w:left w:val="single" w:sz="4" w:space="0" w:color="000000"/>
@@ -1427,7 +1171,7 @@
         </w:tc>
         <w:tc>
           <w:tcPr>
-            <w:tcW w:w="1418" w:type="dxa"/>
+            <w:tcW w:w="1587" w:type="dxa"/>
             <w:tcBorders>
               <w:top w:val="single" w:sz="4" w:space="0" w:color="000000"/>
               <w:left w:val="single" w:sz="4" w:space="0" w:color="000000"/>
@@ -1465,7 +1209,7 @@
         </w:tc>
         <w:tc>
           <w:tcPr>
-            <w:tcW w:w="2693" w:type="dxa"/>
+            <w:tcW w:w="2586" w:type="dxa"/>
             <w:tcBorders>
               <w:top w:val="single" w:sz="4" w:space="0" w:color="000000"/>
               <w:left w:val="single" w:sz="4" w:space="0" w:color="000000"/>
@@ -1503,7 +1247,7 @@
         </w:tc>
         <w:tc>
           <w:tcPr>
-            <w:tcW w:w="2046" w:type="dxa"/>
+            <w:tcW w:w="1664" w:type="dxa"/>
             <w:tcBorders>
               <w:top w:val="single" w:sz="4" w:space="0" w:color="000000"/>
               <w:left w:val="single" w:sz="4" w:space="0" w:color="000000"/>
@@ -1540,7 +1284,7 @@
         </w:tc>
         <w:tc>
           <w:tcPr>
-            <w:tcW w:w="1460" w:type="dxa"/>
+            <w:tcW w:w="1842" w:type="dxa"/>
             <w:tcBorders>
               <w:top w:val="single" w:sz="4" w:space="0" w:color="000000"/>
               <w:left w:val="single" w:sz="4" w:space="0" w:color="000000"/>
@@ -1582,7 +1326,8 @@
         </w:trPr>
         <w:tc>
           <w:tcPr>
-            <w:tcW w:w="1825" w:type="dxa"/>
+            <w:tcW w:w="9442" w:type="dxa"/>
+            <w:gridSpan w:val="5"/>
             <w:tcBorders>
               <w:top w:val="single" w:sz="4" w:space="0" w:color="000000"/>
               <w:left w:val="single" w:sz="4" w:space="0" w:color="000000"/>
@@ -1610,14 +1355,52 @@
                 <w:sz w:val="20"/>
                 <w:szCs w:val="20"/>
               </w:rPr>
+              <w:t>{%tr for site in apiary_sites %}</w:t>
+            </w:r>
+          </w:p>
+        </w:tc>
+      </w:tr>
+      <w:tr>
+        <w:trPr>
+          <w:trHeight w:val="255" w:hRule="atLeast"/>
+        </w:trPr>
+        <w:tc>
+          <w:tcPr>
+            <w:tcW w:w="1763" w:type="dxa"/>
+            <w:tcBorders>
+              <w:left w:val="single" w:sz="4" w:space="0" w:color="000000"/>
+              <w:bottom w:val="single" w:sz="4" w:space="0" w:color="000000"/>
+              <w:right w:val="single" w:sz="4" w:space="0" w:color="000000"/>
+              <w:insideH w:val="single" w:sz="4" w:space="0" w:color="000000"/>
+              <w:insideV w:val="single" w:sz="4" w:space="0" w:color="000000"/>
+            </w:tcBorders>
+            <w:shd w:fill="auto" w:val="clear"/>
+          </w:tcPr>
+          <w:p>
+            <w:pPr>
+              <w:pStyle w:val="Normal"/>
+              <w:rPr>
+                <w:rFonts w:ascii="Arial" w:hAnsi="Arial" w:cs="Arial"/>
+                <w:color w:val="000000"/>
+                <w:sz w:val="20"/>
+                <w:szCs w:val="20"/>
+              </w:rPr>
+            </w:pPr>
+            <w:r>
+              <w:rPr>
+                <w:rFonts w:cs="Arial" w:ascii="Arial" w:hAnsi="Arial"/>
+                <w:color w:val="000000"/>
+                <w:sz w:val="20"/>
+                <w:szCs w:val="20"/>
+              </w:rPr>
+              <w:t>{{ site.region_district }}</w:t>
             </w:r>
           </w:p>
         </w:tc>
         <w:tc>
           <w:tcPr>
-            <w:tcW w:w="1418" w:type="dxa"/>
+            <w:tcW w:w="1587" w:type="dxa"/>
             <w:tcBorders>
-              <w:top w:val="single" w:sz="4" w:space="0" w:color="000000"/>
               <w:left w:val="single" w:sz="4" w:space="0" w:color="000000"/>
               <w:bottom w:val="single" w:sz="4" w:space="0" w:color="000000"/>
               <w:right w:val="single" w:sz="4" w:space="0" w:color="000000"/>
@@ -1644,14 +1427,14 @@
                 <w:sz w:val="20"/>
                 <w:szCs w:val="20"/>
               </w:rPr>
+              <w:t>{{ site.id }}</w:t>
             </w:r>
           </w:p>
         </w:tc>
         <w:tc>
           <w:tcPr>
-            <w:tcW w:w="2693" w:type="dxa"/>
+            <w:tcW w:w="2586" w:type="dxa"/>
             <w:tcBorders>
-              <w:top w:val="single" w:sz="4" w:space="0" w:color="000000"/>
               <w:left w:val="single" w:sz="4" w:space="0" w:color="000000"/>
               <w:bottom w:val="single" w:sz="4" w:space="0" w:color="000000"/>
               <w:right w:val="single" w:sz="4" w:space="0" w:color="000000"/>
@@ -1678,14 +1461,14 @@
                 <w:sz w:val="20"/>
                 <w:szCs w:val="20"/>
               </w:rPr>
+              <w:t>{{ site.coords }}</w:t>
             </w:r>
           </w:p>
         </w:tc>
         <w:tc>
           <w:tcPr>
-            <w:tcW w:w="2046" w:type="dxa"/>
+            <w:tcW w:w="1664" w:type="dxa"/>
             <w:tcBorders>
-              <w:top w:val="single" w:sz="4" w:space="0" w:color="000000"/>
               <w:left w:val="single" w:sz="4" w:space="0" w:color="000000"/>
               <w:bottom w:val="single" w:sz="4" w:space="0" w:color="000000"/>
               <w:right w:val="single" w:sz="4" w:space="0" w:color="000000"/>
@@ -1711,14 +1494,14 @@
                 <w:sz w:val="20"/>
                 <w:szCs w:val="20"/>
               </w:rPr>
+              <w:t>{{ site.tenure }}</w:t>
             </w:r>
           </w:p>
         </w:tc>
         <w:tc>
           <w:tcPr>
-            <w:tcW w:w="1460" w:type="dxa"/>
+            <w:tcW w:w="1842" w:type="dxa"/>
             <w:tcBorders>
-              <w:top w:val="single" w:sz="4" w:space="0" w:color="000000"/>
               <w:left w:val="single" w:sz="4" w:space="0" w:color="000000"/>
               <w:bottom w:val="single" w:sz="4" w:space="0" w:color="000000"/>
               <w:right w:val="single" w:sz="4" w:space="0" w:color="000000"/>
@@ -1744,6 +1527,7 @@
                 <w:sz w:val="20"/>
                 <w:szCs w:val="20"/>
               </w:rPr>
+              <w:t>{{ site.category }}</w:t>
             </w:r>
           </w:p>
         </w:tc>
@@ -1754,9 +1538,9 @@
         </w:trPr>
         <w:tc>
           <w:tcPr>
-            <w:tcW w:w="1825" w:type="dxa"/>
+            <w:tcW w:w="9442" w:type="dxa"/>
+            <w:gridSpan w:val="5"/>
             <w:tcBorders>
-              <w:top w:val="single" w:sz="4" w:space="0" w:color="000000"/>
               <w:left w:val="single" w:sz="4" w:space="0" w:color="000000"/>
               <w:bottom w:val="single" w:sz="4" w:space="0" w:color="000000"/>
               <w:right w:val="single" w:sz="4" w:space="0" w:color="000000"/>
@@ -1782,312 +1566,7 @@
                 <w:sz w:val="20"/>
                 <w:szCs w:val="20"/>
               </w:rPr>
-            </w:r>
-          </w:p>
-        </w:tc>
-        <w:tc>
-          <w:tcPr>
-            <w:tcW w:w="1418" w:type="dxa"/>
-            <w:tcBorders>
-              <w:top w:val="single" w:sz="4" w:space="0" w:color="000000"/>
-              <w:left w:val="single" w:sz="4" w:space="0" w:color="000000"/>
-              <w:bottom w:val="single" w:sz="4" w:space="0" w:color="000000"/>
-              <w:right w:val="single" w:sz="4" w:space="0" w:color="000000"/>
-              <w:insideH w:val="single" w:sz="4" w:space="0" w:color="000000"/>
-              <w:insideV w:val="single" w:sz="4" w:space="0" w:color="000000"/>
-            </w:tcBorders>
-            <w:shd w:fill="auto" w:val="clear"/>
-            <w:vAlign w:val="bottom"/>
-          </w:tcPr>
-          <w:p>
-            <w:pPr>
-              <w:pStyle w:val="Normal"/>
-              <w:rPr>
-                <w:rFonts w:ascii="Arial" w:hAnsi="Arial" w:cs="Arial"/>
-                <w:color w:val="000000"/>
-                <w:sz w:val="20"/>
-                <w:szCs w:val="20"/>
-              </w:rPr>
-            </w:pPr>
-            <w:r>
-              <w:rPr>
-                <w:rFonts w:cs="Arial" w:ascii="Arial" w:hAnsi="Arial"/>
-                <w:color w:val="000000"/>
-                <w:sz w:val="20"/>
-                <w:szCs w:val="20"/>
-              </w:rPr>
-            </w:r>
-          </w:p>
-        </w:tc>
-        <w:tc>
-          <w:tcPr>
-            <w:tcW w:w="2693" w:type="dxa"/>
-            <w:tcBorders>
-              <w:top w:val="single" w:sz="4" w:space="0" w:color="000000"/>
-              <w:left w:val="single" w:sz="4" w:space="0" w:color="000000"/>
-              <w:bottom w:val="single" w:sz="4" w:space="0" w:color="000000"/>
-              <w:right w:val="single" w:sz="4" w:space="0" w:color="000000"/>
-              <w:insideH w:val="single" w:sz="4" w:space="0" w:color="000000"/>
-              <w:insideV w:val="single" w:sz="4" w:space="0" w:color="000000"/>
-            </w:tcBorders>
-            <w:shd w:fill="auto" w:val="clear"/>
-            <w:vAlign w:val="bottom"/>
-          </w:tcPr>
-          <w:p>
-            <w:pPr>
-              <w:pStyle w:val="Normal"/>
-              <w:rPr>
-                <w:rFonts w:ascii="Arial" w:hAnsi="Arial" w:cs="Arial"/>
-                <w:color w:val="000000"/>
-                <w:sz w:val="20"/>
-                <w:szCs w:val="20"/>
-              </w:rPr>
-            </w:pPr>
-            <w:r>
-              <w:rPr>
-                <w:rFonts w:cs="Arial" w:ascii="Arial" w:hAnsi="Arial"/>
-                <w:color w:val="000000"/>
-                <w:sz w:val="20"/>
-                <w:szCs w:val="20"/>
-              </w:rPr>
-            </w:r>
-          </w:p>
-        </w:tc>
-        <w:tc>
-          <w:tcPr>
-            <w:tcW w:w="2046" w:type="dxa"/>
-            <w:tcBorders>
-              <w:top w:val="single" w:sz="4" w:space="0" w:color="000000"/>
-              <w:left w:val="single" w:sz="4" w:space="0" w:color="000000"/>
-              <w:bottom w:val="single" w:sz="4" w:space="0" w:color="000000"/>
-              <w:right w:val="single" w:sz="4" w:space="0" w:color="000000"/>
-              <w:insideH w:val="single" w:sz="4" w:space="0" w:color="000000"/>
-              <w:insideV w:val="single" w:sz="4" w:space="0" w:color="000000"/>
-            </w:tcBorders>
-            <w:shd w:fill="auto" w:val="clear"/>
-          </w:tcPr>
-          <w:p>
-            <w:pPr>
-              <w:pStyle w:val="Normal"/>
-              <w:rPr>
-                <w:rFonts w:ascii="Arial" w:hAnsi="Arial" w:cs="Arial"/>
-                <w:color w:val="000000"/>
-                <w:sz w:val="20"/>
-                <w:szCs w:val="20"/>
-              </w:rPr>
-            </w:pPr>
-            <w:r>
-              <w:rPr>
-                <w:rFonts w:cs="Arial" w:ascii="Arial" w:hAnsi="Arial"/>
-                <w:color w:val="000000"/>
-                <w:sz w:val="20"/>
-                <w:szCs w:val="20"/>
-              </w:rPr>
-            </w:r>
-          </w:p>
-        </w:tc>
-        <w:tc>
-          <w:tcPr>
-            <w:tcW w:w="1460" w:type="dxa"/>
-            <w:tcBorders>
-              <w:top w:val="single" w:sz="4" w:space="0" w:color="000000"/>
-              <w:left w:val="single" w:sz="4" w:space="0" w:color="000000"/>
-              <w:bottom w:val="single" w:sz="4" w:space="0" w:color="000000"/>
-              <w:right w:val="single" w:sz="4" w:space="0" w:color="000000"/>
-              <w:insideH w:val="single" w:sz="4" w:space="0" w:color="000000"/>
-              <w:insideV w:val="single" w:sz="4" w:space="0" w:color="000000"/>
-            </w:tcBorders>
-            <w:shd w:fill="auto" w:val="clear"/>
-          </w:tcPr>
-          <w:p>
-            <w:pPr>
-              <w:pStyle w:val="Normal"/>
-              <w:rPr>
-                <w:rFonts w:ascii="Arial" w:hAnsi="Arial" w:cs="Arial"/>
-                <w:color w:val="000000"/>
-                <w:sz w:val="20"/>
-                <w:szCs w:val="20"/>
-              </w:rPr>
-            </w:pPr>
-            <w:r>
-              <w:rPr>
-                <w:rFonts w:cs="Arial" w:ascii="Arial" w:hAnsi="Arial"/>
-                <w:color w:val="000000"/>
-                <w:sz w:val="20"/>
-                <w:szCs w:val="20"/>
-              </w:rPr>
-            </w:r>
-          </w:p>
-        </w:tc>
-      </w:tr>
-      <w:tr>
-        <w:trPr>
-          <w:trHeight w:val="255" w:hRule="atLeast"/>
-        </w:trPr>
-        <w:tc>
-          <w:tcPr>
-            <w:tcW w:w="1825" w:type="dxa"/>
-            <w:tcBorders>
-              <w:top w:val="single" w:sz="4" w:space="0" w:color="000000"/>
-              <w:left w:val="single" w:sz="4" w:space="0" w:color="000000"/>
-              <w:bottom w:val="single" w:sz="4" w:space="0" w:color="000000"/>
-              <w:right w:val="single" w:sz="4" w:space="0" w:color="000000"/>
-              <w:insideH w:val="single" w:sz="4" w:space="0" w:color="000000"/>
-              <w:insideV w:val="single" w:sz="4" w:space="0" w:color="000000"/>
-            </w:tcBorders>
-            <w:shd w:fill="auto" w:val="clear"/>
-          </w:tcPr>
-          <w:p>
-            <w:pPr>
-              <w:pStyle w:val="Normal"/>
-              <w:rPr>
-                <w:rFonts w:ascii="Arial" w:hAnsi="Arial" w:cs="Arial"/>
-                <w:color w:val="000000"/>
-                <w:sz w:val="20"/>
-                <w:szCs w:val="20"/>
-              </w:rPr>
-            </w:pPr>
-            <w:r>
-              <w:rPr>
-                <w:rFonts w:cs="Arial" w:ascii="Arial" w:hAnsi="Arial"/>
-                <w:color w:val="000000"/>
-                <w:sz w:val="20"/>
-                <w:szCs w:val="20"/>
-              </w:rPr>
-            </w:r>
-          </w:p>
-        </w:tc>
-        <w:tc>
-          <w:tcPr>
-            <w:tcW w:w="1418" w:type="dxa"/>
-            <w:tcBorders>
-              <w:top w:val="single" w:sz="4" w:space="0" w:color="000000"/>
-              <w:left w:val="single" w:sz="4" w:space="0" w:color="000000"/>
-              <w:bottom w:val="single" w:sz="4" w:space="0" w:color="000000"/>
-              <w:right w:val="single" w:sz="4" w:space="0" w:color="000000"/>
-              <w:insideH w:val="single" w:sz="4" w:space="0" w:color="000000"/>
-              <w:insideV w:val="single" w:sz="4" w:space="0" w:color="000000"/>
-            </w:tcBorders>
-            <w:shd w:fill="auto" w:val="clear"/>
-            <w:vAlign w:val="bottom"/>
-          </w:tcPr>
-          <w:p>
-            <w:pPr>
-              <w:pStyle w:val="Normal"/>
-              <w:rPr>
-                <w:rFonts w:ascii="Arial" w:hAnsi="Arial" w:cs="Arial"/>
-                <w:color w:val="000000"/>
-                <w:sz w:val="20"/>
-                <w:szCs w:val="20"/>
-              </w:rPr>
-            </w:pPr>
-            <w:r>
-              <w:rPr>
-                <w:rFonts w:cs="Arial" w:ascii="Arial" w:hAnsi="Arial"/>
-                <w:color w:val="000000"/>
-                <w:sz w:val="20"/>
-                <w:szCs w:val="20"/>
-              </w:rPr>
-            </w:r>
-          </w:p>
-        </w:tc>
-        <w:tc>
-          <w:tcPr>
-            <w:tcW w:w="2693" w:type="dxa"/>
-            <w:tcBorders>
-              <w:top w:val="single" w:sz="4" w:space="0" w:color="000000"/>
-              <w:left w:val="single" w:sz="4" w:space="0" w:color="000000"/>
-              <w:bottom w:val="single" w:sz="4" w:space="0" w:color="000000"/>
-              <w:right w:val="single" w:sz="4" w:space="0" w:color="000000"/>
-              <w:insideH w:val="single" w:sz="4" w:space="0" w:color="000000"/>
-              <w:insideV w:val="single" w:sz="4" w:space="0" w:color="000000"/>
-            </w:tcBorders>
-            <w:shd w:fill="auto" w:val="clear"/>
-            <w:vAlign w:val="bottom"/>
-          </w:tcPr>
-          <w:p>
-            <w:pPr>
-              <w:pStyle w:val="Normal"/>
-              <w:rPr>
-                <w:rFonts w:ascii="Arial" w:hAnsi="Arial" w:cs="Arial"/>
-                <w:color w:val="000000"/>
-                <w:sz w:val="20"/>
-                <w:szCs w:val="20"/>
-              </w:rPr>
-            </w:pPr>
-            <w:r>
-              <w:rPr>
-                <w:rFonts w:cs="Arial" w:ascii="Arial" w:hAnsi="Arial"/>
-                <w:color w:val="000000"/>
-                <w:sz w:val="20"/>
-                <w:szCs w:val="20"/>
-              </w:rPr>
-            </w:r>
-          </w:p>
-        </w:tc>
-        <w:tc>
-          <w:tcPr>
-            <w:tcW w:w="2046" w:type="dxa"/>
-            <w:tcBorders>
-              <w:top w:val="single" w:sz="4" w:space="0" w:color="000000"/>
-              <w:left w:val="single" w:sz="4" w:space="0" w:color="000000"/>
-              <w:bottom w:val="single" w:sz="4" w:space="0" w:color="000000"/>
-              <w:right w:val="single" w:sz="4" w:space="0" w:color="000000"/>
-              <w:insideH w:val="single" w:sz="4" w:space="0" w:color="000000"/>
-              <w:insideV w:val="single" w:sz="4" w:space="0" w:color="000000"/>
-            </w:tcBorders>
-            <w:shd w:fill="auto" w:val="clear"/>
-          </w:tcPr>
-          <w:p>
-            <w:pPr>
-              <w:pStyle w:val="Normal"/>
-              <w:rPr>
-                <w:rFonts w:ascii="Arial" w:hAnsi="Arial" w:cs="Arial"/>
-                <w:color w:val="000000"/>
-                <w:sz w:val="20"/>
-                <w:szCs w:val="20"/>
-              </w:rPr>
-            </w:pPr>
-            <w:r>
-              <w:rPr>
-                <w:rFonts w:cs="Arial" w:ascii="Arial" w:hAnsi="Arial"/>
-                <w:color w:val="000000"/>
-                <w:sz w:val="20"/>
-                <w:szCs w:val="20"/>
-              </w:rPr>
-            </w:r>
-          </w:p>
-        </w:tc>
-        <w:tc>
-          <w:tcPr>
-            <w:tcW w:w="1460" w:type="dxa"/>
-            <w:tcBorders>
-              <w:top w:val="single" w:sz="4" w:space="0" w:color="000000"/>
-              <w:left w:val="single" w:sz="4" w:space="0" w:color="000000"/>
-              <w:bottom w:val="single" w:sz="4" w:space="0" w:color="000000"/>
-              <w:right w:val="single" w:sz="4" w:space="0" w:color="000000"/>
-              <w:insideH w:val="single" w:sz="4" w:space="0" w:color="000000"/>
-              <w:insideV w:val="single" w:sz="4" w:space="0" w:color="000000"/>
-            </w:tcBorders>
-            <w:shd w:fill="auto" w:val="clear"/>
-          </w:tcPr>
-          <w:p>
-            <w:pPr>
-              <w:pStyle w:val="Normal"/>
-              <w:rPr>
-                <w:rFonts w:ascii="Arial" w:hAnsi="Arial" w:cs="Arial"/>
-                <w:color w:val="000000"/>
-                <w:sz w:val="20"/>
-                <w:szCs w:val="20"/>
-              </w:rPr>
-            </w:pPr>
-            <w:r>
-              <w:rPr>
-                <w:rFonts w:cs="Arial" w:ascii="Arial" w:hAnsi="Arial"/>
-                <w:color w:val="000000"/>
-                <w:sz w:val="20"/>
-                <w:szCs w:val="20"/>
-              </w:rPr>
+              <w:t>{%tr endfor %}</w:t>
             </w:r>
           </w:p>
         </w:tc>
@@ -2105,23 +1584,136 @@
     </w:p>
     <w:p>
       <w:pPr>
-        <w:sectPr>
-          <w:type w:val="continuous"/>
-          <w:pgSz w:w="11906" w:h="16838"/>
-          <w:pgMar w:left="1191" w:right="1191" w:header="0" w:top="851" w:footer="709" w:bottom="766" w:gutter="0"/>
-          <w:formProt w:val="false"/>
-          <w:textDirection w:val="lrTb"/>
-          <w:docGrid w:type="default" w:linePitch="326" w:charSpace="0"/>
-        </w:sectPr>
-      </w:pPr>
-    </w:p>
-    <w:p>
-      <w:pPr>
-        <w:pStyle w:val="Normal"/>
+        <w:pStyle w:val="Normal"/>
+        <w:jc w:val="center"/>
         <w:rPr/>
       </w:pPr>
       <w:r>
         <w:rPr/>
+      </w:r>
+    </w:p>
+    <w:p>
+      <w:pPr>
+        <w:pStyle w:val="Normal"/>
+        <w:rPr/>
+      </w:pPr>
+      <w:r>
+        <w:rPr/>
+      </w:r>
+    </w:p>
+    <w:p>
+      <w:pPr>
+        <w:pStyle w:val="Normal"/>
+        <w:jc w:val="center"/>
+        <w:rPr/>
+      </w:pPr>
+      <w:r>
+        <w:rPr>
+          <w:rFonts w:cs="Arial" w:ascii="Arial" w:hAnsi="Arial"/>
+          <w:b/>
+          <w:bCs/>
+          <w:sz w:val="20"/>
+          <w:szCs w:val="20"/>
+        </w:rPr>
+        <w:t>SCHEDULE 2</w:t>
+      </w:r>
+    </w:p>
+    <w:p>
+      <w:pPr>
+        <w:pStyle w:val="Normal"/>
+        <w:jc w:val="center"/>
+        <w:rPr/>
+      </w:pPr>
+      <w:r>
+        <w:rPr>
+          <w:rFonts w:cs="Arial" w:ascii="Arial" w:hAnsi="Arial"/>
+          <w:b/>
+          <w:bCs/>
+          <w:sz w:val="20"/>
+          <w:szCs w:val="20"/>
+        </w:rPr>
+        <w:t>Apiary Sites Conditions</w:t>
+      </w:r>
+    </w:p>
+    <w:p>
+      <w:pPr>
+        <w:pStyle w:val="Normal"/>
+        <w:jc w:val="left"/>
+        <w:rPr>
+          <w:rFonts w:ascii="Arial" w:hAnsi="Arial" w:cs="Arial"/>
+          <w:sz w:val="20"/>
+          <w:szCs w:val="20"/>
+        </w:rPr>
+      </w:pPr>
+      <w:r>
+        <w:rPr>
+          <w:rFonts w:cs="Arial" w:ascii="Arial" w:hAnsi="Arial"/>
+          <w:sz w:val="20"/>
+          <w:szCs w:val="20"/>
+        </w:rPr>
+      </w:r>
+    </w:p>
+    <w:p>
+      <w:pPr>
+        <w:pStyle w:val="Normal"/>
+        <w:jc w:val="left"/>
+        <w:rPr>
+          <w:b w:val="false"/>
+          <w:b w:val="false"/>
+          <w:bCs w:val="false"/>
+        </w:rPr>
+      </w:pPr>
+      <w:r>
+        <w:rPr>
+          <w:rFonts w:cs="Arial" w:ascii="Arial" w:hAnsi="Arial"/>
+          <w:b w:val="false"/>
+          <w:bCs w:val="false"/>
+          <w:sz w:val="20"/>
+          <w:szCs w:val="20"/>
+        </w:rPr>
+        <w:t>{% for item in requirements %}</w:t>
+      </w:r>
+    </w:p>
+    <w:p>
+      <w:pPr>
+        <w:pStyle w:val="Normal"/>
+        <w:jc w:val="left"/>
+        <w:rPr>
+          <w:b w:val="false"/>
+          <w:b w:val="false"/>
+          <w:bCs w:val="false"/>
+        </w:rPr>
+      </w:pPr>
+      <w:r>
+        <w:rPr>
+          <w:rFonts w:cs="Arial" w:ascii="Arial" w:hAnsi="Arial"/>
+          <w:b w:val="false"/>
+          <w:bCs w:val="false"/>
+          <w:sz w:val="20"/>
+          <w:szCs w:val="20"/>
+        </w:rPr>
+        <w:t>{{ item }}</w:t>
+      </w:r>
+    </w:p>
+    <w:p>
+      <w:pPr>
+        <w:pStyle w:val="Normal"/>
+        <w:jc w:val="left"/>
+        <w:rPr>
+          <w:b w:val="false"/>
+          <w:b w:val="false"/>
+          <w:bCs w:val="false"/>
+        </w:rPr>
+      </w:pPr>
+      <w:r>
+        <w:rPr>
+          <w:rFonts w:cs="Arial" w:ascii="Arial" w:hAnsi="Arial"/>
+          <w:b w:val="false"/>
+          <w:bCs w:val="false"/>
+          <w:sz w:val="20"/>
+          <w:szCs w:val="20"/>
+        </w:rPr>
+        <w:t>{% endfor %}</w:t>
       </w:r>
     </w:p>
     <w:p>
@@ -2209,7 +1801,7 @@
         <w:ind w:left="502" w:hanging="360"/>
       </w:pPr>
       <w:rPr>
-        <w:sz w:val="20"/>
+        <w:sz w:val="22"/>
         <w:szCs w:val="18"/>
         <w:rFonts w:ascii="Arial" w:hAnsi="Arial"/>
       </w:rPr>
@@ -3199,6 +2791,33 @@
       <w:szCs w:val="18"/>
     </w:rPr>
   </w:style>
+  <w:style w:type="character" w:styleId="ListLabel32">
+    <w:name w:val="ListLabel 32"/>
+    <w:qFormat/>
+    <w:rPr>
+      <w:rFonts w:ascii="Arial" w:hAnsi="Arial"/>
+      <w:sz w:val="20"/>
+      <w:szCs w:val="18"/>
+    </w:rPr>
+  </w:style>
+  <w:style w:type="character" w:styleId="ListLabel33">
+    <w:name w:val="ListLabel 33"/>
+    <w:qFormat/>
+    <w:rPr>
+      <w:rFonts w:ascii="Arial" w:hAnsi="Arial"/>
+      <w:sz w:val="22"/>
+      <w:szCs w:val="18"/>
+    </w:rPr>
+  </w:style>
+  <w:style w:type="character" w:styleId="ListLabel34">
+    <w:name w:val="ListLabel 34"/>
+    <w:qFormat/>
+    <w:rPr>
+      <w:rFonts w:ascii="Arial" w:hAnsi="Arial"/>
+      <w:sz w:val="22"/>
+      <w:szCs w:val="18"/>
+    </w:rPr>
+  </w:style>
   <w:style w:type="paragraph" w:styleId="Heading">
     <w:name w:val="Heading"/>
     <w:basedOn w:val="Normal"/>
@@ -3368,6 +2987,28 @@
     <w:qFormat/>
     <w:rsid w:val="006633bc"/>
     <w:pPr/>
+    <w:rPr>
+      <w:b/>
+      <w:bCs/>
+    </w:rPr>
+  </w:style>
+  <w:style w:type="paragraph" w:styleId="TableContents">
+    <w:name w:val="Table Contents"/>
+    <w:basedOn w:val="Normal"/>
+    <w:qFormat/>
+    <w:pPr>
+      <w:suppressLineNumbers/>
+    </w:pPr>
+    <w:rPr/>
+  </w:style>
+  <w:style w:type="paragraph" w:styleId="TableHeading">
+    <w:name w:val="Table Heading"/>
+    <w:basedOn w:val="TableContents"/>
+    <w:qFormat/>
+    <w:pPr>
+      <w:suppressLineNumbers/>
+      <w:jc w:val="center"/>
+    </w:pPr>
     <w:rPr>
       <w:b/>
       <w:bCs/>

</xml_diff>

<commit_message>
More fields on the licence
</commit_message>
<xml_diff>
--- a/disturbance/static/disturbance/apiary_authority_template.docx
+++ b/disturbance/static/disturbance/apiary_authority_template.docx
@@ -49,9 +49,9 @@
                   <wp:posOffset>76200</wp:posOffset>
                 </wp:positionH>
                 <wp:positionV relativeFrom="paragraph">
-                  <wp:posOffset>22860</wp:posOffset>
+                  <wp:posOffset>24130</wp:posOffset>
                 </wp:positionV>
-                <wp:extent cx="5947410" cy="4445"/>
+                <wp:extent cx="5948045" cy="5080"/>
                 <wp:effectExtent l="13335" t="10160" r="5715" b="8890"/>
                 <wp:wrapNone/>
                 <wp:docPr id="1" name="Line 21"/>
@@ -62,7 +62,7 @@
                       <wps:spPr>
                         <a:xfrm>
                           <a:off x="0" y="0"/>
-                          <a:ext cx="5946840" cy="1440"/>
+                          <a:ext cx="5947560" cy="1800"/>
                         </a:xfrm>
                         <a:prstGeom prst="line">
                           <a:avLst/>
@@ -89,7 +89,7 @@
           </mc:Choice>
           <mc:Fallback>
             <w:pict>
-              <v:line id="shape_0" from="6pt,1.75pt" to="474.2pt,1.8pt" ID="Line 21" stroked="t" style="position:absolute" wp14:anchorId="4B3AC199">
+              <v:line id="shape_0" from="6pt,1.9pt" to="474.25pt,2pt" ID="Line 21" stroked="t" style="position:absolute" wp14:anchorId="4B3AC199">
                 <v:stroke color="black" weight="9360" joinstyle="round" endcap="flat"/>
                 <v:fill o:detectmouseclick="t" on="false"/>
               </v:line>
@@ -1122,11 +1122,11 @@
         <w:tblLook w:noVBand="1" w:val="04a0" w:noHBand="0" w:lastColumn="0" w:firstColumn="1" w:lastRow="0" w:firstRow="1"/>
       </w:tblPr>
       <w:tblGrid>
-        <w:gridCol w:w="1763"/>
-        <w:gridCol w:w="1587"/>
+        <w:gridCol w:w="1762"/>
+        <w:gridCol w:w="1588"/>
         <w:gridCol w:w="2586"/>
-        <w:gridCol w:w="1664"/>
-        <w:gridCol w:w="1842"/>
+        <w:gridCol w:w="1663"/>
+        <w:gridCol w:w="1843"/>
       </w:tblGrid>
       <w:tr>
         <w:trPr>
@@ -1134,7 +1134,7 @@
         </w:trPr>
         <w:tc>
           <w:tcPr>
-            <w:tcW w:w="1763" w:type="dxa"/>
+            <w:tcW w:w="1762" w:type="dxa"/>
             <w:tcBorders>
               <w:top w:val="single" w:sz="4" w:space="0" w:color="000000"/>
               <w:left w:val="single" w:sz="4" w:space="0" w:color="000000"/>
@@ -1171,7 +1171,7 @@
         </w:tc>
         <w:tc>
           <w:tcPr>
-            <w:tcW w:w="1587" w:type="dxa"/>
+            <w:tcW w:w="1588" w:type="dxa"/>
             <w:tcBorders>
               <w:top w:val="single" w:sz="4" w:space="0" w:color="000000"/>
               <w:left w:val="single" w:sz="4" w:space="0" w:color="000000"/>
@@ -1247,7 +1247,7 @@
         </w:tc>
         <w:tc>
           <w:tcPr>
-            <w:tcW w:w="1664" w:type="dxa"/>
+            <w:tcW w:w="1663" w:type="dxa"/>
             <w:tcBorders>
               <w:top w:val="single" w:sz="4" w:space="0" w:color="000000"/>
               <w:left w:val="single" w:sz="4" w:space="0" w:color="000000"/>
@@ -1284,7 +1284,7 @@
         </w:tc>
         <w:tc>
           <w:tcPr>
-            <w:tcW w:w="1842" w:type="dxa"/>
+            <w:tcW w:w="1843" w:type="dxa"/>
             <w:tcBorders>
               <w:top w:val="single" w:sz="4" w:space="0" w:color="000000"/>
               <w:left w:val="single" w:sz="4" w:space="0" w:color="000000"/>
@@ -1366,8 +1366,9 @@
         </w:trPr>
         <w:tc>
           <w:tcPr>
-            <w:tcW w:w="1763" w:type="dxa"/>
+            <w:tcW w:w="1762" w:type="dxa"/>
             <w:tcBorders>
+              <w:top w:val="single" w:sz="4" w:space="0" w:color="000000"/>
               <w:left w:val="single" w:sz="4" w:space="0" w:color="000000"/>
               <w:bottom w:val="single" w:sz="4" w:space="0" w:color="000000"/>
               <w:right w:val="single" w:sz="4" w:space="0" w:color="000000"/>
@@ -1399,8 +1400,9 @@
         </w:tc>
         <w:tc>
           <w:tcPr>
-            <w:tcW w:w="1587" w:type="dxa"/>
+            <w:tcW w:w="1588" w:type="dxa"/>
             <w:tcBorders>
+              <w:top w:val="single" w:sz="4" w:space="0" w:color="000000"/>
               <w:left w:val="single" w:sz="4" w:space="0" w:color="000000"/>
               <w:bottom w:val="single" w:sz="4" w:space="0" w:color="000000"/>
               <w:right w:val="single" w:sz="4" w:space="0" w:color="000000"/>
@@ -1435,6 +1437,7 @@
           <w:tcPr>
             <w:tcW w:w="2586" w:type="dxa"/>
             <w:tcBorders>
+              <w:top w:val="single" w:sz="4" w:space="0" w:color="000000"/>
               <w:left w:val="single" w:sz="4" w:space="0" w:color="000000"/>
               <w:bottom w:val="single" w:sz="4" w:space="0" w:color="000000"/>
               <w:right w:val="single" w:sz="4" w:space="0" w:color="000000"/>
@@ -1467,8 +1470,9 @@
         </w:tc>
         <w:tc>
           <w:tcPr>
-            <w:tcW w:w="1664" w:type="dxa"/>
+            <w:tcW w:w="1663" w:type="dxa"/>
             <w:tcBorders>
+              <w:top w:val="single" w:sz="4" w:space="0" w:color="000000"/>
               <w:left w:val="single" w:sz="4" w:space="0" w:color="000000"/>
               <w:bottom w:val="single" w:sz="4" w:space="0" w:color="000000"/>
               <w:right w:val="single" w:sz="4" w:space="0" w:color="000000"/>
@@ -1500,8 +1504,9 @@
         </w:tc>
         <w:tc>
           <w:tcPr>
-            <w:tcW w:w="1842" w:type="dxa"/>
+            <w:tcW w:w="1843" w:type="dxa"/>
             <w:tcBorders>
+              <w:top w:val="single" w:sz="4" w:space="0" w:color="000000"/>
               <w:left w:val="single" w:sz="4" w:space="0" w:color="000000"/>
               <w:bottom w:val="single" w:sz="4" w:space="0" w:color="000000"/>
               <w:right w:val="single" w:sz="4" w:space="0" w:color="000000"/>
@@ -1513,12 +1518,7 @@
           <w:p>
             <w:pPr>
               <w:pStyle w:val="Normal"/>
-              <w:rPr>
-                <w:rFonts w:ascii="Arial" w:hAnsi="Arial" w:cs="Arial"/>
-                <w:color w:val="000000"/>
-                <w:sz w:val="20"/>
-                <w:szCs w:val="20"/>
-              </w:rPr>
+              <w:rPr/>
             </w:pPr>
             <w:r>
               <w:rPr>
@@ -1527,7 +1527,25 @@
                 <w:sz w:val="20"/>
                 <w:szCs w:val="20"/>
               </w:rPr>
-              <w:t>{{ site.category }}</w:t>
+              <w:t>{{ site.</w:t>
+            </w:r>
+            <w:r>
+              <w:rPr>
+                <w:rFonts w:cs="Arial" w:ascii="Arial" w:hAnsi="Arial"/>
+                <w:color w:val="000000"/>
+                <w:sz w:val="20"/>
+                <w:szCs w:val="20"/>
+              </w:rPr>
+              <w:t>site_</w:t>
+            </w:r>
+            <w:r>
+              <w:rPr>
+                <w:rFonts w:cs="Arial" w:ascii="Arial" w:hAnsi="Arial"/>
+                <w:color w:val="000000"/>
+                <w:sz w:val="20"/>
+                <w:szCs w:val="20"/>
+              </w:rPr>
+              <w:t>category }}</w:t>
             </w:r>
           </w:p>
         </w:tc>
@@ -1541,6 +1559,7 @@
             <w:tcW w:w="9442" w:type="dxa"/>
             <w:gridSpan w:val="5"/>
             <w:tcBorders>
+              <w:top w:val="single" w:sz="4" w:space="0" w:color="000000"/>
               <w:left w:val="single" w:sz="4" w:space="0" w:color="000000"/>
               <w:bottom w:val="single" w:sz="4" w:space="0" w:color="000000"/>
               <w:right w:val="single" w:sz="4" w:space="0" w:color="000000"/>
@@ -1692,7 +1711,27 @@
           <w:sz w:val="20"/>
           <w:szCs w:val="20"/>
         </w:rPr>
-        <w:t>{{ item }}</w:t>
+        <w:t>{{ item.</w:t>
+      </w:r>
+      <w:r>
+        <w:rPr>
+          <w:rFonts w:cs="Arial" w:ascii="Arial" w:hAnsi="Arial"/>
+          <w:b w:val="false"/>
+          <w:bCs w:val="false"/>
+          <w:sz w:val="20"/>
+          <w:szCs w:val="20"/>
+        </w:rPr>
+        <w:t>text</w:t>
+      </w:r>
+      <w:r>
+        <w:rPr>
+          <w:rFonts w:cs="Arial" w:ascii="Arial" w:hAnsi="Arial"/>
+          <w:b w:val="false"/>
+          <w:bCs w:val="false"/>
+          <w:sz w:val="20"/>
+          <w:szCs w:val="20"/>
+        </w:rPr>
+        <w:t xml:space="preserve"> }}</w:t>
       </w:r>
     </w:p>
     <w:p>
@@ -1714,6 +1753,27 @@
           <w:szCs w:val="20"/>
         </w:rPr>
         <w:t>{% endfor %}</w:t>
+      </w:r>
+    </w:p>
+    <w:p>
+      <w:pPr>
+        <w:sectPr>
+          <w:type w:val="continuous"/>
+          <w:pgSz w:w="11906" w:h="16838"/>
+          <w:pgMar w:left="1191" w:right="1191" w:header="0" w:top="851" w:footer="709" w:bottom="766" w:gutter="0"/>
+          <w:formProt w:val="false"/>
+          <w:textDirection w:val="lrTb"/>
+          <w:docGrid w:type="default" w:linePitch="326" w:charSpace="0"/>
+        </w:sectPr>
+      </w:pPr>
+    </w:p>
+    <w:p>
+      <w:pPr>
+        <w:pStyle w:val="Normal"/>
+        <w:rPr/>
+      </w:pPr>
+      <w:r>
+        <w:rPr/>
       </w:r>
     </w:p>
     <w:p>
@@ -2811,6 +2871,15 @@
   </w:style>
   <w:style w:type="character" w:styleId="ListLabel34">
     <w:name w:val="ListLabel 34"/>
+    <w:qFormat/>
+    <w:rPr>
+      <w:rFonts w:ascii="Arial" w:hAnsi="Arial"/>
+      <w:sz w:val="22"/>
+      <w:szCs w:val="18"/>
+    </w:rPr>
+  </w:style>
+  <w:style w:type="character" w:styleId="ListLabel35">
+    <w:name w:val="ListLabel 35"/>
     <w:qFormat/>
     <w:rPr>
       <w:rFonts w:ascii="Arial" w:hAnsi="Arial"/>

</xml_diff>

<commit_message>
Display tenure on the apiary licence
</commit_message>
<xml_diff>
--- a/disturbance/static/disturbance/apiary_authority_template.docx
+++ b/disturbance/static/disturbance/apiary_authority_template.docx
@@ -49,9 +49,9 @@
                   <wp:posOffset>76200</wp:posOffset>
                 </wp:positionH>
                 <wp:positionV relativeFrom="paragraph">
-                  <wp:posOffset>24130</wp:posOffset>
+                  <wp:posOffset>26670</wp:posOffset>
                 </wp:positionV>
-                <wp:extent cx="5948045" cy="5080"/>
+                <wp:extent cx="5948680" cy="5715"/>
                 <wp:effectExtent l="13335" t="10160" r="5715" b="8890"/>
                 <wp:wrapNone/>
                 <wp:docPr id="1" name="Line 21"/>
@@ -62,7 +62,7 @@
                       <wps:spPr>
                         <a:xfrm>
                           <a:off x="0" y="0"/>
-                          <a:ext cx="5947560" cy="1800"/>
+                          <a:ext cx="5947920" cy="1440"/>
                         </a:xfrm>
                         <a:prstGeom prst="line">
                           <a:avLst/>
@@ -89,7 +89,7 @@
           </mc:Choice>
           <mc:Fallback>
             <w:pict>
-              <v:line id="shape_0" from="6pt,1.9pt" to="474.25pt,2pt" ID="Line 21" stroked="t" style="position:absolute" wp14:anchorId="4B3AC199">
+              <v:line id="shape_0" from="6pt,2.05pt" to="474.3pt,2.1pt" ID="Line 21" stroked="t" style="position:absolute" wp14:anchorId="4B3AC199">
                 <v:stroke color="black" weight="9360" joinstyle="round" endcap="flat"/>
                 <v:fill o:detectmouseclick="t" on="false"/>
               </v:line>
@@ -1122,11 +1122,11 @@
         <w:tblLook w:noVBand="1" w:val="04a0" w:noHBand="0" w:lastColumn="0" w:firstColumn="1" w:lastRow="0" w:firstRow="1"/>
       </w:tblPr>
       <w:tblGrid>
-        <w:gridCol w:w="1762"/>
-        <w:gridCol w:w="1588"/>
+        <w:gridCol w:w="1761"/>
+        <w:gridCol w:w="1589"/>
         <w:gridCol w:w="2586"/>
-        <w:gridCol w:w="1663"/>
-        <w:gridCol w:w="1843"/>
+        <w:gridCol w:w="1662"/>
+        <w:gridCol w:w="1844"/>
       </w:tblGrid>
       <w:tr>
         <w:trPr>
@@ -1134,7 +1134,7 @@
         </w:trPr>
         <w:tc>
           <w:tcPr>
-            <w:tcW w:w="1762" w:type="dxa"/>
+            <w:tcW w:w="1761" w:type="dxa"/>
             <w:tcBorders>
               <w:top w:val="single" w:sz="4" w:space="0" w:color="000000"/>
               <w:left w:val="single" w:sz="4" w:space="0" w:color="000000"/>
@@ -1171,7 +1171,7 @@
         </w:tc>
         <w:tc>
           <w:tcPr>
-            <w:tcW w:w="1588" w:type="dxa"/>
+            <w:tcW w:w="1589" w:type="dxa"/>
             <w:tcBorders>
               <w:top w:val="single" w:sz="4" w:space="0" w:color="000000"/>
               <w:left w:val="single" w:sz="4" w:space="0" w:color="000000"/>
@@ -1247,7 +1247,7 @@
         </w:tc>
         <w:tc>
           <w:tcPr>
-            <w:tcW w:w="1663" w:type="dxa"/>
+            <w:tcW w:w="1662" w:type="dxa"/>
             <w:tcBorders>
               <w:top w:val="single" w:sz="4" w:space="0" w:color="000000"/>
               <w:left w:val="single" w:sz="4" w:space="0" w:color="000000"/>
@@ -1284,7 +1284,7 @@
         </w:tc>
         <w:tc>
           <w:tcPr>
-            <w:tcW w:w="1843" w:type="dxa"/>
+            <w:tcW w:w="1844" w:type="dxa"/>
             <w:tcBorders>
               <w:top w:val="single" w:sz="4" w:space="0" w:color="000000"/>
               <w:left w:val="single" w:sz="4" w:space="0" w:color="000000"/>
@@ -1366,7 +1366,7 @@
         </w:trPr>
         <w:tc>
           <w:tcPr>
-            <w:tcW w:w="1762" w:type="dxa"/>
+            <w:tcW w:w="1761" w:type="dxa"/>
             <w:tcBorders>
               <w:top w:val="single" w:sz="4" w:space="0" w:color="000000"/>
               <w:left w:val="single" w:sz="4" w:space="0" w:color="000000"/>
@@ -1400,7 +1400,7 @@
         </w:tc>
         <w:tc>
           <w:tcPr>
-            <w:tcW w:w="1588" w:type="dxa"/>
+            <w:tcW w:w="1589" w:type="dxa"/>
             <w:tcBorders>
               <w:top w:val="single" w:sz="4" w:space="0" w:color="000000"/>
               <w:left w:val="single" w:sz="4" w:space="0" w:color="000000"/>
@@ -1450,12 +1450,51 @@
           <w:p>
             <w:pPr>
               <w:pStyle w:val="Normal"/>
+              <w:rPr/>
+            </w:pPr>
+            <w:bookmarkStart w:id="3" w:name="__DdeLink__102_353138028"/>
+            <w:r>
               <w:rPr>
-                <w:rFonts w:ascii="Arial" w:hAnsi="Arial" w:cs="Arial"/>
+                <w:rFonts w:cs="Arial" w:ascii="Arial" w:hAnsi="Arial"/>
                 <w:color w:val="000000"/>
                 <w:sz w:val="20"/>
                 <w:szCs w:val="20"/>
               </w:rPr>
+              <w:t>{{ site.coords.</w:t>
+            </w:r>
+            <w:r>
+              <w:rPr>
+                <w:rFonts w:cs="Arial" w:ascii="Arial" w:hAnsi="Arial"/>
+                <w:color w:val="000000"/>
+                <w:sz w:val="20"/>
+                <w:szCs w:val="20"/>
+              </w:rPr>
+              <w:t>lng</w:t>
+            </w:r>
+            <w:r>
+              <w:rPr>
+                <w:rFonts w:cs="Arial" w:ascii="Arial" w:hAnsi="Arial"/>
+                <w:color w:val="000000"/>
+                <w:sz w:val="20"/>
+                <w:szCs w:val="20"/>
+              </w:rPr>
+              <w:t xml:space="preserve"> }}</w:t>
+            </w:r>
+            <w:bookmarkEnd w:id="3"/>
+            <w:r>
+              <w:rPr>
+                <w:rFonts w:cs="Arial" w:ascii="Arial" w:hAnsi="Arial"/>
+                <w:color w:val="000000"/>
+                <w:sz w:val="20"/>
+                <w:szCs w:val="20"/>
+              </w:rPr>
+              <w:t>,</w:t>
+            </w:r>
+          </w:p>
+          <w:p>
+            <w:pPr>
+              <w:pStyle w:val="Normal"/>
+              <w:rPr/>
             </w:pPr>
             <w:r>
               <w:rPr>
@@ -1464,13 +1503,31 @@
                 <w:sz w:val="20"/>
                 <w:szCs w:val="20"/>
               </w:rPr>
-              <w:t>{{ site.coords }}</w:t>
+              <w:t>{{ site.coords.</w:t>
+            </w:r>
+            <w:r>
+              <w:rPr>
+                <w:rFonts w:cs="Arial" w:ascii="Arial" w:hAnsi="Arial"/>
+                <w:color w:val="000000"/>
+                <w:sz w:val="20"/>
+                <w:szCs w:val="20"/>
+              </w:rPr>
+              <w:t>lat</w:t>
+            </w:r>
+            <w:r>
+              <w:rPr>
+                <w:rFonts w:cs="Arial" w:ascii="Arial" w:hAnsi="Arial"/>
+                <w:color w:val="000000"/>
+                <w:sz w:val="20"/>
+                <w:szCs w:val="20"/>
+              </w:rPr>
+              <w:t xml:space="preserve"> }}</w:t>
             </w:r>
           </w:p>
         </w:tc>
         <w:tc>
           <w:tcPr>
-            <w:tcW w:w="1663" w:type="dxa"/>
+            <w:tcW w:w="1662" w:type="dxa"/>
             <w:tcBorders>
               <w:top w:val="single" w:sz="4" w:space="0" w:color="000000"/>
               <w:left w:val="single" w:sz="4" w:space="0" w:color="000000"/>
@@ -1504,7 +1561,7 @@
         </w:tc>
         <w:tc>
           <w:tcPr>
-            <w:tcW w:w="1843" w:type="dxa"/>
+            <w:tcW w:w="1844" w:type="dxa"/>
             <w:tcBorders>
               <w:top w:val="single" w:sz="4" w:space="0" w:color="000000"/>
               <w:left w:val="single" w:sz="4" w:space="0" w:color="000000"/>
@@ -1527,25 +1584,7 @@
                 <w:sz w:val="20"/>
                 <w:szCs w:val="20"/>
               </w:rPr>
-              <w:t>{{ site.</w:t>
-            </w:r>
-            <w:r>
-              <w:rPr>
-                <w:rFonts w:cs="Arial" w:ascii="Arial" w:hAnsi="Arial"/>
-                <w:color w:val="000000"/>
-                <w:sz w:val="20"/>
-                <w:szCs w:val="20"/>
-              </w:rPr>
-              <w:t>site_</w:t>
-            </w:r>
-            <w:r>
-              <w:rPr>
-                <w:rFonts w:cs="Arial" w:ascii="Arial" w:hAnsi="Arial"/>
-                <w:color w:val="000000"/>
-                <w:sz w:val="20"/>
-                <w:szCs w:val="20"/>
-              </w:rPr>
-              <w:t>category }}</w:t>
+              <w:t>{{ site.site_category }}</w:t>
             </w:r>
           </w:p>
         </w:tc>
@@ -1711,27 +1750,7 @@
           <w:sz w:val="20"/>
           <w:szCs w:val="20"/>
         </w:rPr>
-        <w:t>{{ item.</w:t>
-      </w:r>
-      <w:r>
-        <w:rPr>
-          <w:rFonts w:cs="Arial" w:ascii="Arial" w:hAnsi="Arial"/>
-          <w:b w:val="false"/>
-          <w:bCs w:val="false"/>
-          <w:sz w:val="20"/>
-          <w:szCs w:val="20"/>
-        </w:rPr>
-        <w:t>text</w:t>
-      </w:r>
-      <w:r>
-        <w:rPr>
-          <w:rFonts w:cs="Arial" w:ascii="Arial" w:hAnsi="Arial"/>
-          <w:b w:val="false"/>
-          <w:bCs w:val="false"/>
-          <w:sz w:val="20"/>
-          <w:szCs w:val="20"/>
-        </w:rPr>
-        <w:t xml:space="preserve"> }}</w:t>
+        <w:t>{{ item.text }}</w:t>
       </w:r>
     </w:p>
     <w:p>
@@ -1753,6 +1772,27 @@
           <w:szCs w:val="20"/>
         </w:rPr>
         <w:t>{% endfor %}</w:t>
+      </w:r>
+    </w:p>
+    <w:p>
+      <w:pPr>
+        <w:sectPr>
+          <w:type w:val="continuous"/>
+          <w:pgSz w:w="11906" w:h="16838"/>
+          <w:pgMar w:left="1191" w:right="1191" w:header="0" w:top="851" w:footer="709" w:bottom="766" w:gutter="0"/>
+          <w:formProt w:val="false"/>
+          <w:textDirection w:val="lrTb"/>
+          <w:docGrid w:type="default" w:linePitch="326" w:charSpace="0"/>
+        </w:sectPr>
+      </w:pPr>
+    </w:p>
+    <w:p>
+      <w:pPr>
+        <w:pStyle w:val="Normal"/>
+        <w:rPr/>
+      </w:pPr>
+      <w:r>
+        <w:rPr/>
       </w:r>
     </w:p>
     <w:p>
@@ -2880,6 +2920,15 @@
   </w:style>
   <w:style w:type="character" w:styleId="ListLabel35">
     <w:name w:val="ListLabel 35"/>
+    <w:qFormat/>
+    <w:rPr>
+      <w:rFonts w:ascii="Arial" w:hAnsi="Arial"/>
+      <w:sz w:val="22"/>
+      <w:szCs w:val="18"/>
+    </w:rPr>
+  </w:style>
+  <w:style w:type="character" w:styleId="ListLabel36">
+    <w:name w:val="ListLabel 36"/>
     <w:qFormat/>
     <w:rPr>
       <w:rFonts w:ascii="Arial" w:hAnsi="Arial"/>

</xml_diff>

<commit_message>
Align middle in the table cells
</commit_message>
<xml_diff>
--- a/disturbance/static/disturbance/apiary_authority_template.docx
+++ b/disturbance/static/disturbance/apiary_authority_template.docx
@@ -49,9 +49,9 @@
                   <wp:posOffset>76200</wp:posOffset>
                 </wp:positionH>
                 <wp:positionV relativeFrom="paragraph">
-                  <wp:posOffset>26670</wp:posOffset>
+                  <wp:posOffset>27940</wp:posOffset>
                 </wp:positionV>
-                <wp:extent cx="5948680" cy="5715"/>
+                <wp:extent cx="5949315" cy="6350"/>
                 <wp:effectExtent l="13335" t="10160" r="5715" b="8890"/>
                 <wp:wrapNone/>
                 <wp:docPr id="1" name="Line 21"/>
@@ -62,7 +62,7 @@
                       <wps:spPr>
                         <a:xfrm>
                           <a:off x="0" y="0"/>
-                          <a:ext cx="5947920" cy="1440"/>
+                          <a:ext cx="5948640" cy="3240"/>
                         </a:xfrm>
                         <a:prstGeom prst="line">
                           <a:avLst/>
@@ -89,7 +89,7 @@
           </mc:Choice>
           <mc:Fallback>
             <w:pict>
-              <v:line id="shape_0" from="6pt,2.05pt" to="474.3pt,2.1pt" ID="Line 21" stroked="t" style="position:absolute" wp14:anchorId="4B3AC199">
+              <v:line id="shape_0" from="6pt,2.2pt" to="474.35pt,2.4pt" ID="Line 21" stroked="t" style="position:absolute" wp14:anchorId="4B3AC199">
                 <v:stroke color="black" weight="9360" joinstyle="round" endcap="flat"/>
                 <v:fill o:detectmouseclick="t" on="false"/>
               </v:line>
@@ -1122,11 +1122,11 @@
         <w:tblLook w:noVBand="1" w:val="04a0" w:noHBand="0" w:lastColumn="0" w:firstColumn="1" w:lastRow="0" w:firstRow="1"/>
       </w:tblPr>
       <w:tblGrid>
-        <w:gridCol w:w="1761"/>
-        <w:gridCol w:w="1589"/>
+        <w:gridCol w:w="1760"/>
+        <w:gridCol w:w="1590"/>
         <w:gridCol w:w="2586"/>
-        <w:gridCol w:w="1662"/>
-        <w:gridCol w:w="1844"/>
+        <w:gridCol w:w="1661"/>
+        <w:gridCol w:w="1845"/>
       </w:tblGrid>
       <w:tr>
         <w:trPr>
@@ -1134,7 +1134,7 @@
         </w:trPr>
         <w:tc>
           <w:tcPr>
-            <w:tcW w:w="1761" w:type="dxa"/>
+            <w:tcW w:w="1760" w:type="dxa"/>
             <w:tcBorders>
               <w:top w:val="single" w:sz="4" w:space="0" w:color="000000"/>
               <w:left w:val="single" w:sz="4" w:space="0" w:color="000000"/>
@@ -1171,7 +1171,7 @@
         </w:tc>
         <w:tc>
           <w:tcPr>
-            <w:tcW w:w="1589" w:type="dxa"/>
+            <w:tcW w:w="1590" w:type="dxa"/>
             <w:tcBorders>
               <w:top w:val="single" w:sz="4" w:space="0" w:color="000000"/>
               <w:left w:val="single" w:sz="4" w:space="0" w:color="000000"/>
@@ -1247,7 +1247,7 @@
         </w:tc>
         <w:tc>
           <w:tcPr>
-            <w:tcW w:w="1662" w:type="dxa"/>
+            <w:tcW w:w="1661" w:type="dxa"/>
             <w:tcBorders>
               <w:top w:val="single" w:sz="4" w:space="0" w:color="000000"/>
               <w:left w:val="single" w:sz="4" w:space="0" w:color="000000"/>
@@ -1284,7 +1284,7 @@
         </w:tc>
         <w:tc>
           <w:tcPr>
-            <w:tcW w:w="1844" w:type="dxa"/>
+            <w:tcW w:w="1845" w:type="dxa"/>
             <w:tcBorders>
               <w:top w:val="single" w:sz="4" w:space="0" w:color="000000"/>
               <w:left w:val="single" w:sz="4" w:space="0" w:color="000000"/>
@@ -1366,7 +1366,7 @@
         </w:trPr>
         <w:tc>
           <w:tcPr>
-            <w:tcW w:w="1761" w:type="dxa"/>
+            <w:tcW w:w="1760" w:type="dxa"/>
             <w:tcBorders>
               <w:top w:val="single" w:sz="4" w:space="0" w:color="000000"/>
               <w:left w:val="single" w:sz="4" w:space="0" w:color="000000"/>
@@ -1400,7 +1400,7 @@
         </w:tc>
         <w:tc>
           <w:tcPr>
-            <w:tcW w:w="1589" w:type="dxa"/>
+            <w:tcW w:w="1590" w:type="dxa"/>
             <w:tcBorders>
               <w:top w:val="single" w:sz="4" w:space="0" w:color="000000"/>
               <w:left w:val="single" w:sz="4" w:space="0" w:color="000000"/>
@@ -1410,7 +1410,6 @@
               <w:insideV w:val="single" w:sz="4" w:space="0" w:color="000000"/>
             </w:tcBorders>
             <w:shd w:fill="auto" w:val="clear"/>
-            <w:vAlign w:val="bottom"/>
           </w:tcPr>
           <w:p>
             <w:pPr>
@@ -1445,7 +1444,6 @@
               <w:insideV w:val="single" w:sz="4" w:space="0" w:color="000000"/>
             </w:tcBorders>
             <w:shd w:fill="auto" w:val="clear"/>
-            <w:vAlign w:val="bottom"/>
           </w:tcPr>
           <w:p>
             <w:pPr>
@@ -1460,25 +1458,7 @@
                 <w:sz w:val="20"/>
                 <w:szCs w:val="20"/>
               </w:rPr>
-              <w:t>{{ site.coords.</w:t>
-            </w:r>
-            <w:r>
-              <w:rPr>
-                <w:rFonts w:cs="Arial" w:ascii="Arial" w:hAnsi="Arial"/>
-                <w:color w:val="000000"/>
-                <w:sz w:val="20"/>
-                <w:szCs w:val="20"/>
-              </w:rPr>
-              <w:t>lng</w:t>
-            </w:r>
-            <w:r>
-              <w:rPr>
-                <w:rFonts w:cs="Arial" w:ascii="Arial" w:hAnsi="Arial"/>
-                <w:color w:val="000000"/>
-                <w:sz w:val="20"/>
-                <w:szCs w:val="20"/>
-              </w:rPr>
-              <w:t xml:space="preserve"> }}</w:t>
+              <w:t>{{ site.coords.lng }}</w:t>
             </w:r>
             <w:bookmarkEnd w:id="3"/>
             <w:r>
@@ -1503,31 +1483,13 @@
                 <w:sz w:val="20"/>
                 <w:szCs w:val="20"/>
               </w:rPr>
-              <w:t>{{ site.coords.</w:t>
-            </w:r>
-            <w:r>
-              <w:rPr>
-                <w:rFonts w:cs="Arial" w:ascii="Arial" w:hAnsi="Arial"/>
-                <w:color w:val="000000"/>
-                <w:sz w:val="20"/>
-                <w:szCs w:val="20"/>
-              </w:rPr>
-              <w:t>lat</w:t>
-            </w:r>
-            <w:r>
-              <w:rPr>
-                <w:rFonts w:cs="Arial" w:ascii="Arial" w:hAnsi="Arial"/>
-                <w:color w:val="000000"/>
-                <w:sz w:val="20"/>
-                <w:szCs w:val="20"/>
-              </w:rPr>
-              <w:t xml:space="preserve"> }}</w:t>
+              <w:t>{{ site.coords.lat }}</w:t>
             </w:r>
           </w:p>
         </w:tc>
         <w:tc>
           <w:tcPr>
-            <w:tcW w:w="1662" w:type="dxa"/>
+            <w:tcW w:w="1661" w:type="dxa"/>
             <w:tcBorders>
               <w:top w:val="single" w:sz="4" w:space="0" w:color="000000"/>
               <w:left w:val="single" w:sz="4" w:space="0" w:color="000000"/>
@@ -1561,7 +1523,7 @@
         </w:tc>
         <w:tc>
           <w:tcPr>
-            <w:tcW w:w="1844" w:type="dxa"/>
+            <w:tcW w:w="1845" w:type="dxa"/>
             <w:tcBorders>
               <w:top w:val="single" w:sz="4" w:space="0" w:color="000000"/>
               <w:left w:val="single" w:sz="4" w:space="0" w:color="000000"/>
@@ -1772,6 +1734,27 @@
           <w:szCs w:val="20"/>
         </w:rPr>
         <w:t>{% endfor %}</w:t>
+      </w:r>
+    </w:p>
+    <w:p>
+      <w:pPr>
+        <w:sectPr>
+          <w:type w:val="continuous"/>
+          <w:pgSz w:w="11906" w:h="16838"/>
+          <w:pgMar w:left="1191" w:right="1191" w:header="0" w:top="851" w:footer="709" w:bottom="766" w:gutter="0"/>
+          <w:formProt w:val="false"/>
+          <w:textDirection w:val="lrTb"/>
+          <w:docGrid w:type="default" w:linePitch="326" w:charSpace="0"/>
+        </w:sectPr>
+      </w:pPr>
+    </w:p>
+    <w:p>
+      <w:pPr>
+        <w:pStyle w:val="Normal"/>
+        <w:rPr/>
+      </w:pPr>
+      <w:r>
+        <w:rPr/>
       </w:r>
     </w:p>
     <w:p>
@@ -2929,6 +2912,15 @@
   </w:style>
   <w:style w:type="character" w:styleId="ListLabel36">
     <w:name w:val="ListLabel 36"/>
+    <w:qFormat/>
+    <w:rPr>
+      <w:rFonts w:ascii="Arial" w:hAnsi="Arial"/>
+      <w:sz w:val="22"/>
+      <w:szCs w:val="18"/>
+    </w:rPr>
+  </w:style>
+  <w:style w:type="character" w:styleId="ListLabel37">
+    <w:name w:val="ListLabel 37"/>
     <w:qFormat/>
     <w:rPr>
       <w:rFonts w:ascii="Arial" w:hAnsi="Arial"/>

</xml_diff>

<commit_message>
Update docx and annual rental fee emails
</commit_message>
<xml_diff>
--- a/disturbance/static/disturbance/apiary_authority_template.docx
+++ b/disturbance/static/disturbance/apiary_authority_template.docx
@@ -180,15 +180,7 @@
           <w:sz w:val="22"/>
           <w:szCs w:val="22"/>
         </w:rPr>
-        <w:t xml:space="preserve">The Director General of the Department of Biodiversity, Conservation and Attractions hereby grants an apiary </w:t>
-      </w:r>
-      <w:r>
-        <w:rPr>
-          <w:rFonts w:ascii="Arial" w:hAnsi="Arial" w:cs="Arial"/>
-          <w:sz w:val="22"/>
-          <w:szCs w:val="22"/>
-        </w:rPr>
-        <w:t>authority in accordance with Part 8A of the Conservation and Land Management Regulations 2002 (CALM Regulations) to:</w:t>
+        <w:t>The Director General of the Department of Biodiversity, Conservation and Attractions hereby grants an apiary authority in accordance with Part 8A of the Conservation and Land Management Regulations 2002 (CALM Regulations) to:</w:t>
       </w:r>
     </w:p>
     <w:p>
@@ -453,15 +445,7 @@
           <w:sz w:val="22"/>
           <w:szCs w:val="22"/>
         </w:rPr>
-        <w:t>This authority is va</w:t>
-      </w:r>
-      <w:r>
-        <w:rPr>
-          <w:rFonts w:ascii="Arial" w:hAnsi="Arial" w:cs="Arial"/>
-          <w:sz w:val="22"/>
-          <w:szCs w:val="22"/>
-        </w:rPr>
-        <w:t xml:space="preserve">lid from </w:t>
+        <w:t xml:space="preserve">This authority is valid from </w:t>
       </w:r>
       <w:proofErr w:type="gramStart"/>
       <w:r>
@@ -689,15 +673,7 @@
           <w:sz w:val="20"/>
           <w:szCs w:val="20"/>
         </w:rPr>
-        <w:t xml:space="preserve"> and pollen from the land specified in schedule 1 </w:t>
-      </w:r>
-      <w:r>
-        <w:rPr>
-          <w:rFonts w:ascii="Arial" w:hAnsi="Arial" w:cs="Arial"/>
-          <w:sz w:val="20"/>
-          <w:szCs w:val="20"/>
-        </w:rPr>
-        <w:t xml:space="preserve">of this authority.  </w:t>
+        <w:t xml:space="preserve"> and pollen from the land specified in schedule 1 of this authority.  </w:t>
       </w:r>
     </w:p>
     <w:p>
@@ -889,15 +865,7 @@
           <w:sz w:val="22"/>
           <w:szCs w:val="22"/>
         </w:rPr>
-        <w:t xml:space="preserve"> and all subsidiary legislation mad</w:t>
-      </w:r>
-      <w:r>
-        <w:rPr>
-          <w:rFonts w:ascii="Arial" w:hAnsi="Arial" w:cs="Arial"/>
-          <w:sz w:val="22"/>
-          <w:szCs w:val="22"/>
-        </w:rPr>
-        <w:t>e under it.</w:t>
+        <w:t xml:space="preserve"> and all subsidiary legislation made under it.</w:t>
       </w:r>
     </w:p>
     <w:p>
@@ -931,15 +899,7 @@
           <w:sz w:val="22"/>
           <w:szCs w:val="22"/>
         </w:rPr>
-        <w:t>The apiary authority holder must comply with, and not contravene, the conditions and restrictions set out in the General Conditions for using Apiary Authorities on Crown Land in Western Australia as varied from time to time by the Director Gen</w:t>
-      </w:r>
-      <w:r>
-        <w:rPr>
-          <w:rFonts w:ascii="Arial" w:hAnsi="Arial" w:cs="Arial"/>
-          <w:sz w:val="22"/>
-          <w:szCs w:val="22"/>
-        </w:rPr>
-        <w:t>eral or delegate.</w:t>
+        <w:t>The apiary authority holder must comply with, and not contravene, the conditions and restrictions set out in the General Conditions for using Apiary Authorities on Crown Land in Western Australia as varied from time to time by the Director General or delegate.</w:t>
       </w:r>
     </w:p>
     <w:p>
@@ -1515,7 +1475,6 @@
               <w:right w:val="single" w:sz="4" w:space="0" w:color="000000"/>
             </w:tcBorders>
             <w:shd w:val="clear" w:color="auto" w:fill="auto"/>
-            <w:vAlign w:val="bottom"/>
           </w:tcPr>
           <w:p>
             <w:pPr>
@@ -1558,7 +1517,6 @@
               <w:right w:val="single" w:sz="4" w:space="0" w:color="000000"/>
             </w:tcBorders>
             <w:shd w:val="clear" w:color="auto" w:fill="auto"/>
-            <w:vAlign w:val="bottom"/>
           </w:tcPr>
           <w:p>
             <w:bookmarkStart w:id="2" w:name="__DdeLink__102_353138028"/>
@@ -3603,6 +3561,24 @@
 </file>
 
 <file path=customXml/item1.xml><?xml version="1.0" encoding="utf-8"?>
+<p:properties xmlns:p="http://schemas.microsoft.com/office/2006/metadata/properties" xmlns:xsi="http://www.w3.org/2001/XMLSchema-instance">
+  <documentManagement>
+    <Templates xmlns="82c0860a-0083-47e5-9319-bc0099c3c4e7">Licences</Templates>
+    <Licence_x0020_Letters xmlns="82c0860a-0083-47e5-9319-bc0099c3c4e7">None</Licence_x0020_Letters>
+    <DocFolderName xmlns="d467df18-bcc8-4e2d-ae4c-a02377bc1741" xsi:nil="true"/>
+  </documentManagement>
+</p:properties>
+</file>
+
+<file path=customXml/item2.xml><?xml version="1.0" encoding="utf-8"?>
+<b:Sources xmlns:b="http://schemas.openxmlformats.org/officeDocument/2006/bibliography" xmlns="http://schemas.openxmlformats.org/officeDocument/2006/bibliography" SelectedStyle="\APASixthEditionOfficeOnline.xsl" StyleName="APA" Version="6"/>
+</file>
+
+<file path=customXml/item3.xml><?xml version="1.0" encoding="utf-8"?>
+<LongProperties xmlns="http://schemas.microsoft.com/office/2006/metadata/longProperties"/>
+</file>
+
+<file path=customXml/item4.xml><?xml version="1.0" encoding="utf-8"?>
 <ct:contentTypeSchema xmlns:ct="http://schemas.microsoft.com/office/2006/metadata/contentType" xmlns:ma="http://schemas.microsoft.com/office/2006/metadata/properties/metaAttributes" ct:_="" ma:_="" ma:contentTypeName="Document" ma:contentTypeID="0x010100DDE83369A4716945AA6AAFE2A7D13920" ma:contentTypeVersion="2" ma:contentTypeDescription="Create a new document." ma:contentTypeScope="" ma:versionID="e7f585b85ca7932c58ba99e12d49365d">
   <xsd:schema xmlns:xsd="http://www.w3.org/2001/XMLSchema" xmlns:p="http://schemas.microsoft.com/office/2006/metadata/properties" xmlns:ns2="d467df18-bcc8-4e2d-ae4c-a02377bc1741" xmlns:ns3="82c0860a-0083-47e5-9319-bc0099c3c4e7" targetNamespace="http://schemas.microsoft.com/office/2006/metadata/properties" ma:root="true" ma:fieldsID="a50cae9f65cbcd1d8fad25d427e84407" ns2:_="" ns3:_="">
     <xsd:import namespace="d467df18-bcc8-4e2d-ae4c-a02377bc1741"/>
@@ -3691,24 +3667,6 @@
 </ct:contentTypeSchema>
 </file>
 
-<file path=customXml/item2.xml><?xml version="1.0" encoding="utf-8"?>
-<LongProperties xmlns="http://schemas.microsoft.com/office/2006/metadata/longProperties"/>
-</file>
-
-<file path=customXml/item3.xml><?xml version="1.0" encoding="utf-8"?>
-<b:Sources xmlns:b="http://schemas.openxmlformats.org/officeDocument/2006/bibliography" xmlns="http://schemas.openxmlformats.org/officeDocument/2006/bibliography" SelectedStyle="\APASixthEditionOfficeOnline.xsl" StyleName="APA" Version="6"/>
-</file>
-
-<file path=customXml/item4.xml><?xml version="1.0" encoding="utf-8"?>
-<p:properties xmlns:p="http://schemas.microsoft.com/office/2006/metadata/properties" xmlns:xsi="http://www.w3.org/2001/XMLSchema-instance">
-  <documentManagement>
-    <Templates xmlns="82c0860a-0083-47e5-9319-bc0099c3c4e7">Licences</Templates>
-    <Licence_x0020_Letters xmlns="82c0860a-0083-47e5-9319-bc0099c3c4e7">None</Licence_x0020_Letters>
-    <DocFolderName xmlns="d467df18-bcc8-4e2d-ae4c-a02377bc1741" xsi:nil="true"/>
-  </documentManagement>
-</p:properties>
-</file>
-
 <file path=customXml/item5.xml><?xml version="1.0" encoding="utf-8"?>
 <?mso-contentType ?>
 <FormTemplates xmlns="http://schemas.microsoft.com/sharepoint/v3/contenttype/forms">
@@ -3719,6 +3677,32 @@
 </file>
 
 <file path=customXml/itemProps1.xml><?xml version="1.0" encoding="utf-8"?>
+<ds:datastoreItem xmlns:ds="http://schemas.openxmlformats.org/officeDocument/2006/customXml" ds:itemID="{8BFF7BD0-9EB8-4FE2-B615-B13D29E7F68F}">
+  <ds:schemaRefs>
+    <ds:schemaRef ds:uri="http://schemas.microsoft.com/office/2006/metadata/properties"/>
+    <ds:schemaRef ds:uri="82c0860a-0083-47e5-9319-bc0099c3c4e7"/>
+    <ds:schemaRef ds:uri="d467df18-bcc8-4e2d-ae4c-a02377bc1741"/>
+  </ds:schemaRefs>
+</ds:datastoreItem>
+</file>
+
+<file path=customXml/itemProps2.xml><?xml version="1.0" encoding="utf-8"?>
+<ds:datastoreItem xmlns:ds="http://schemas.openxmlformats.org/officeDocument/2006/customXml" ds:itemID="{101C6773-2C27-417F-AF61-30F048C4C369}">
+  <ds:schemaRefs>
+    <ds:schemaRef ds:uri="http://schemas.openxmlformats.org/officeDocument/2006/bibliography"/>
+  </ds:schemaRefs>
+</ds:datastoreItem>
+</file>
+
+<file path=customXml/itemProps3.xml><?xml version="1.0" encoding="utf-8"?>
+<ds:datastoreItem xmlns:ds="http://schemas.openxmlformats.org/officeDocument/2006/customXml" ds:itemID="{594B0E27-5C86-4DA2-AD2C-7E237F671BCA}">
+  <ds:schemaRefs>
+    <ds:schemaRef ds:uri="http://schemas.microsoft.com/office/2006/metadata/longProperties"/>
+  </ds:schemaRefs>
+</ds:datastoreItem>
+</file>
+
+<file path=customXml/itemProps4.xml><?xml version="1.0" encoding="utf-8"?>
 <ds:datastoreItem xmlns:ds="http://schemas.openxmlformats.org/officeDocument/2006/customXml" ds:itemID="{588A83AB-F89C-433B-BB01-D0C78830E64D}">
   <ds:schemaRefs>
     <ds:schemaRef ds:uri="http://schemas.microsoft.com/office/2006/metadata/contentType"/>
@@ -3736,32 +3720,6 @@
 </ds:datastoreItem>
 </file>
 
-<file path=customXml/itemProps2.xml><?xml version="1.0" encoding="utf-8"?>
-<ds:datastoreItem xmlns:ds="http://schemas.openxmlformats.org/officeDocument/2006/customXml" ds:itemID="{594B0E27-5C86-4DA2-AD2C-7E237F671BCA}">
-  <ds:schemaRefs>
-    <ds:schemaRef ds:uri="http://schemas.microsoft.com/office/2006/metadata/longProperties"/>
-  </ds:schemaRefs>
-</ds:datastoreItem>
-</file>
-
-<file path=customXml/itemProps3.xml><?xml version="1.0" encoding="utf-8"?>
-<ds:datastoreItem xmlns:ds="http://schemas.openxmlformats.org/officeDocument/2006/customXml" ds:itemID="{101C6773-2C27-417F-AF61-30F048C4C369}">
-  <ds:schemaRefs>
-    <ds:schemaRef ds:uri="http://schemas.openxmlformats.org/officeDocument/2006/bibliography"/>
-  </ds:schemaRefs>
-</ds:datastoreItem>
-</file>
-
-<file path=customXml/itemProps4.xml><?xml version="1.0" encoding="utf-8"?>
-<ds:datastoreItem xmlns:ds="http://schemas.openxmlformats.org/officeDocument/2006/customXml" ds:itemID="{8BFF7BD0-9EB8-4FE2-B615-B13D29E7F68F}">
-  <ds:schemaRefs>
-    <ds:schemaRef ds:uri="http://schemas.microsoft.com/office/2006/metadata/properties"/>
-    <ds:schemaRef ds:uri="82c0860a-0083-47e5-9319-bc0099c3c4e7"/>
-    <ds:schemaRef ds:uri="d467df18-bcc8-4e2d-ae4c-a02377bc1741"/>
-  </ds:schemaRefs>
-</ds:datastoreItem>
-</file>
-
 <file path=customXml/itemProps5.xml><?xml version="1.0" encoding="utf-8"?>
 <ds:datastoreItem xmlns:ds="http://schemas.openxmlformats.org/officeDocument/2006/customXml" ds:itemID="{01521DC1-EBBE-4ABD-A943-A31EBE37AECF}">
   <ds:schemaRefs>

</xml_diff>